<commit_message>
Adicionado as atividades ao Modelo GRE
</commit_message>
<xml_diff>
--- a/Processo/Definição/GRE - Processo.docx
+++ b/Processo/Definição/GRE - Processo.docx
@@ -1,6 +1,6 @@
 
 <file path=word/document.xml><?xml version="1.0" encoding="utf-8"?>
-<w:document xmlns:wpc="http://schemas.microsoft.com/office/word/2010/wordprocessingCanvas" xmlns:cx="http://schemas.microsoft.com/office/drawing/2014/chartex" xmlns:cx1="http://schemas.microsoft.com/office/drawing/2015/9/8/chartex" xmlns:mc="http://schemas.openxmlformats.org/markup-compatibility/2006" xmlns:o="urn:schemas-microsoft-com:office:office" xmlns:r="http://schemas.openxmlformats.org/officeDocument/2006/relationships" xmlns:m="http://schemas.openxmlformats.org/officeDocument/2006/math" xmlns:v="urn:schemas-microsoft-com:vml" xmlns:wp14="http://schemas.microsoft.com/office/word/2010/wordprocessingDrawing" xmlns:wp="http://schemas.openxmlformats.org/drawingml/2006/wordprocessingDrawing" xmlns:w10="urn:schemas-microsoft-com:office:word" xmlns:w="http://schemas.openxmlformats.org/wordprocessingml/2006/main" xmlns:w14="http://schemas.microsoft.com/office/word/2010/wordml" xmlns:w15="http://schemas.microsoft.com/office/word/2012/wordml" xmlns:w16se="http://schemas.microsoft.com/office/word/2015/wordml/symex" xmlns:wpg="http://schemas.microsoft.com/office/word/2010/wordprocessingGroup" xmlns:wpi="http://schemas.microsoft.com/office/word/2010/wordprocessingInk" xmlns:wne="http://schemas.microsoft.com/office/word/2006/wordml" xmlns:wps="http://schemas.microsoft.com/office/word/2010/wordprocessingShape" mc:Ignorable="w14 w15 w16se wp14">
+<w:document xmlns:wpc="http://schemas.microsoft.com/office/word/2010/wordprocessingCanvas" xmlns:cx="http://schemas.microsoft.com/office/drawing/2014/chartex" xmlns:cx1="http://schemas.microsoft.com/office/drawing/2015/9/8/chartex" xmlns:cx2="http://schemas.microsoft.com/office/drawing/2015/10/21/chartex" xmlns:cx3="http://schemas.microsoft.com/office/drawing/2016/5/9/chartex" xmlns:cx4="http://schemas.microsoft.com/office/drawing/2016/5/10/chartex" xmlns:cx5="http://schemas.microsoft.com/office/drawing/2016/5/11/chartex" xmlns:cx6="http://schemas.microsoft.com/office/drawing/2016/5/12/chartex" xmlns:cx7="http://schemas.microsoft.com/office/drawing/2016/5/13/chartex" xmlns:cx8="http://schemas.microsoft.com/office/drawing/2016/5/14/chartex" xmlns:mc="http://schemas.openxmlformats.org/markup-compatibility/2006" xmlns:aink="http://schemas.microsoft.com/office/drawing/2016/ink" xmlns:am3d="http://schemas.microsoft.com/office/drawing/2017/model3d" xmlns:o="urn:schemas-microsoft-com:office:office" xmlns:r="http://schemas.openxmlformats.org/officeDocument/2006/relationships" xmlns:m="http://schemas.openxmlformats.org/officeDocument/2006/math" xmlns:v="urn:schemas-microsoft-com:vml" xmlns:wp14="http://schemas.microsoft.com/office/word/2010/wordprocessingDrawing" xmlns:wp="http://schemas.openxmlformats.org/drawingml/2006/wordprocessingDrawing" xmlns:w10="urn:schemas-microsoft-com:office:word" xmlns:w="http://schemas.openxmlformats.org/wordprocessingml/2006/main" xmlns:w14="http://schemas.microsoft.com/office/word/2010/wordml" xmlns:w15="http://schemas.microsoft.com/office/word/2012/wordml" xmlns:w16cid="http://schemas.microsoft.com/office/word/2016/wordml/cid" xmlns:w16se="http://schemas.microsoft.com/office/word/2015/wordml/symex" xmlns:wpg="http://schemas.microsoft.com/office/word/2010/wordprocessingGroup" xmlns:wpi="http://schemas.microsoft.com/office/word/2010/wordprocessingInk" xmlns:wne="http://schemas.microsoft.com/office/word/2006/wordml" xmlns:wps="http://schemas.microsoft.com/office/word/2010/wordprocessingShape" mc:Ignorable="w14 w15 w16se w16cid wp14">
   <w:body>
     <w:p>
       <w:pPr>
@@ -1507,29 +1507,7 @@
                 <w:sz w:val="22"/>
                 <w:szCs w:val="22"/>
               </w:rPr>
-              <w:t xml:space="preserve">Índice de Reprovação de Requisitos Pelos </w:t>
-            </w:r>
-            <w:proofErr w:type="spellStart"/>
-            <w:r>
-              <w:rPr>
-                <w:rStyle w:val="Forte"/>
-                <w:rFonts w:ascii="Arial" w:hAnsi="Arial" w:cs="Arial"/>
-                <w:b w:val="0"/>
-                <w:sz w:val="22"/>
-                <w:szCs w:val="22"/>
-              </w:rPr>
-              <w:t>Stakeholders</w:t>
-            </w:r>
-            <w:proofErr w:type="spellEnd"/>
-            <w:r>
-              <w:rPr>
-                <w:rStyle w:val="Forte"/>
-                <w:rFonts w:ascii="Arial" w:hAnsi="Arial" w:cs="Arial"/>
-                <w:b w:val="0"/>
-                <w:sz w:val="22"/>
-                <w:szCs w:val="22"/>
-              </w:rPr>
-              <w:t xml:space="preserve"> IRRS</w:t>
+              <w:t>Índice de Reprovação de Requisitos Pelos Stakeholders IRRS</w:t>
             </w:r>
           </w:p>
         </w:tc>
@@ -2345,17 +2323,39 @@
                 <w:sz w:val="22"/>
                 <w:szCs w:val="22"/>
               </w:rPr>
-              <w:t xml:space="preserve">Taxa de requisitos aprovados  </w:t>
-            </w:r>
-            <w:r>
-              <w:rPr>
-                <w:rStyle w:val="Forte"/>
-                <w:rFonts w:ascii="Arial" w:hAnsi="Arial" w:cs="Arial"/>
-                <w:b w:val="0"/>
-                <w:sz w:val="22"/>
-                <w:szCs w:val="22"/>
-              </w:rPr>
-              <w:t>- TRA</w:t>
+              <w:t xml:space="preserve">Taxa de requisitos </w:t>
+            </w:r>
+            <w:proofErr w:type="gramStart"/>
+            <w:r>
+              <w:rPr>
+                <w:rStyle w:val="Forte"/>
+                <w:rFonts w:ascii="Arial" w:hAnsi="Arial" w:cs="Arial"/>
+                <w:b w:val="0"/>
+                <w:sz w:val="22"/>
+                <w:szCs w:val="22"/>
+              </w:rPr>
+              <w:t xml:space="preserve">aprovados  </w:t>
+            </w:r>
+            <w:r>
+              <w:rPr>
+                <w:rStyle w:val="Forte"/>
+                <w:rFonts w:ascii="Arial" w:hAnsi="Arial" w:cs="Arial"/>
+                <w:b w:val="0"/>
+                <w:sz w:val="22"/>
+                <w:szCs w:val="22"/>
+              </w:rPr>
+              <w:t>-</w:t>
+            </w:r>
+            <w:proofErr w:type="gramEnd"/>
+            <w:r>
+              <w:rPr>
+                <w:rStyle w:val="Forte"/>
+                <w:rFonts w:ascii="Arial" w:hAnsi="Arial" w:cs="Arial"/>
+                <w:b w:val="0"/>
+                <w:sz w:val="22"/>
+                <w:szCs w:val="22"/>
+              </w:rPr>
+              <w:t xml:space="preserve"> TRA</w:t>
             </w:r>
           </w:p>
         </w:tc>
@@ -2705,7 +2705,29 @@
                 <w:sz w:val="22"/>
                 <w:szCs w:val="22"/>
               </w:rPr>
-              <w:t>TRA = (NED/NTR)*100</w:t>
+              <w:t>TRA = (NED/</w:t>
+            </w:r>
+            <w:proofErr w:type="gramStart"/>
+            <w:r>
+              <w:rPr>
+                <w:rStyle w:val="Forte"/>
+                <w:rFonts w:ascii="Arial" w:hAnsi="Arial" w:cs="Arial"/>
+                <w:b w:val="0"/>
+                <w:sz w:val="22"/>
+                <w:szCs w:val="22"/>
+              </w:rPr>
+              <w:t>NTR)*</w:t>
+            </w:r>
+            <w:proofErr w:type="gramEnd"/>
+            <w:r>
+              <w:rPr>
+                <w:rStyle w:val="Forte"/>
+                <w:rFonts w:ascii="Arial" w:hAnsi="Arial" w:cs="Arial"/>
+                <w:b w:val="0"/>
+                <w:sz w:val="22"/>
+                <w:szCs w:val="22"/>
+              </w:rPr>
+              <w:t>100</w:t>
             </w:r>
           </w:p>
         </w:tc>
@@ -3160,7 +3182,6 @@
                 <w:szCs w:val="22"/>
               </w:rPr>
             </w:pPr>
-            <w:proofErr w:type="spellStart"/>
             <w:r>
               <w:rPr>
                 <w:rFonts w:ascii="Arial" w:hAnsi="Arial" w:cs="Arial"/>
@@ -3169,7 +3190,6 @@
               </w:rPr>
               <w:t>Stakeholders</w:t>
             </w:r>
-            <w:proofErr w:type="spellEnd"/>
           </w:p>
         </w:tc>
       </w:tr>
@@ -3877,8 +3897,6 @@
           <w:t>Modelo GMR</w:t>
         </w:r>
       </w:hyperlink>
-      <w:bookmarkStart w:id="0" w:name="_GoBack"/>
-      <w:bookmarkEnd w:id="0"/>
     </w:p>
     <w:p>
       <w:pPr>
@@ -4667,7 +4685,6 @@
                 <w:b/>
                 <w:bCs/>
               </w:rPr>
-              <w:lastRenderedPageBreak/>
               <w:t>Tarefas</w:t>
             </w:r>
           </w:p>
@@ -4994,13 +5011,2227 @@
             </w:tcMar>
           </w:tcPr>
           <w:p>
-            <w:bookmarkStart w:id="1" w:name="_GoBack1"/>
+            <w:bookmarkStart w:id="0" w:name="_GoBack1"/>
+            <w:bookmarkEnd w:id="0"/>
+            <w:r>
+              <w:rPr>
+                <w:rFonts w:ascii="Arial" w:hAnsi="Arial" w:cs="Arial"/>
+              </w:rPr>
+              <w:t xml:space="preserve">Software para leitura e edição de texto., </w:t>
+            </w:r>
+          </w:p>
+        </w:tc>
+      </w:tr>
+    </w:tbl>
+    <w:p/>
+    <w:p/>
+    <w:tbl>
+      <w:tblPr>
+        <w:tblStyle w:val="Tabelacomgrade"/>
+        <w:tblW w:w="9781" w:type="dxa"/>
+        <w:tblInd w:w="392" w:type="dxa"/>
+        <w:tblLook w:val="04A0" w:firstRow="1" w:lastRow="0" w:firstColumn="1" w:lastColumn="0" w:noHBand="0" w:noVBand="1"/>
+      </w:tblPr>
+      <w:tblGrid>
+        <w:gridCol w:w="2404"/>
+        <w:gridCol w:w="7377"/>
+      </w:tblGrid>
+      <w:tr>
+        <w:tc>
+          <w:tcPr>
+            <w:tcW w:w="2404" w:type="dxa"/>
+            <w:shd w:val="clear" w:color="auto" w:fill="auto"/>
+            <w:tcMar>
+              <w:left w:w="108" w:type="dxa"/>
+            </w:tcMar>
+          </w:tcPr>
+          <w:p>
+            <w:r>
+              <w:rPr>
+                <w:rFonts w:ascii="Arial" w:hAnsi="Arial" w:cs="Arial"/>
+                <w:b/>
+                <w:bCs/>
+              </w:rPr>
+              <w:t>Atividade</w:t>
+            </w:r>
+          </w:p>
+        </w:tc>
+        <w:tc>
+          <w:tcPr>
+            <w:tcW w:w="7377" w:type="dxa"/>
+            <w:shd w:val="clear" w:color="auto" w:fill="auto"/>
+            <w:tcMar>
+              <w:left w:w="108" w:type="dxa"/>
+            </w:tcMar>
+          </w:tcPr>
+          <w:p>
+            <w:r>
+              <w:rPr>
+                <w:rFonts w:ascii="Arial" w:hAnsi="Arial" w:cs="Arial"/>
+              </w:rPr>
+              <w:t>Atualizar Rastreabilidade</w:t>
+            </w:r>
+          </w:p>
+        </w:tc>
+      </w:tr>
+      <w:tr>
+        <w:tc>
+          <w:tcPr>
+            <w:tcW w:w="2404" w:type="dxa"/>
+            <w:vMerge w:val="restart"/>
+            <w:shd w:val="clear" w:color="auto" w:fill="auto"/>
+            <w:tcMar>
+              <w:left w:w="108" w:type="dxa"/>
+            </w:tcMar>
+          </w:tcPr>
+          <w:p>
+            <w:r>
+              <w:rPr>
+                <w:rFonts w:ascii="Arial" w:hAnsi="Arial" w:cs="Arial"/>
+                <w:b/>
+                <w:bCs/>
+              </w:rPr>
+              <w:t>Responsabilidades</w:t>
+            </w:r>
+          </w:p>
+        </w:tc>
+        <w:tc>
+          <w:tcPr>
+            <w:tcW w:w="7377" w:type="dxa"/>
+            <w:shd w:val="clear" w:color="auto" w:fill="auto"/>
+            <w:tcMar>
+              <w:left w:w="108" w:type="dxa"/>
+            </w:tcMar>
+          </w:tcPr>
+          <w:p>
+            <w:r>
+              <w:rPr>
+                <w:rFonts w:ascii="Arial" w:hAnsi="Arial" w:cs="Arial"/>
+                <w:b/>
+                <w:bCs/>
+              </w:rPr>
+              <w:t>Realização:</w:t>
+            </w:r>
+            <w:r>
+              <w:rPr>
+                <w:rFonts w:ascii="Arial" w:hAnsi="Arial" w:cs="Arial"/>
+              </w:rPr>
+              <w:t> Engenheiro de Requisitos</w:t>
+            </w:r>
+          </w:p>
+        </w:tc>
+      </w:tr>
+      <w:tr>
+        <w:tc>
+          <w:tcPr>
+            <w:tcW w:w="2404" w:type="dxa"/>
+            <w:vMerge/>
+            <w:shd w:val="clear" w:color="auto" w:fill="auto"/>
+            <w:tcMar>
+              <w:left w:w="108" w:type="dxa"/>
+            </w:tcMar>
+          </w:tcPr>
+          <w:p>
+            <w:pPr>
+              <w:rPr>
+                <w:rFonts w:ascii="Arial" w:hAnsi="Arial" w:cs="Arial"/>
+                <w:b/>
+                <w:bCs/>
+              </w:rPr>
+            </w:pPr>
+          </w:p>
+        </w:tc>
+        <w:tc>
+          <w:tcPr>
+            <w:tcW w:w="7377" w:type="dxa"/>
+            <w:shd w:val="clear" w:color="auto" w:fill="auto"/>
+            <w:tcMar>
+              <w:left w:w="108" w:type="dxa"/>
+            </w:tcMar>
+          </w:tcPr>
+          <w:p>
+            <w:r>
+              <w:rPr>
+                <w:rFonts w:ascii="Arial" w:hAnsi="Arial" w:cs="Arial"/>
+                <w:b/>
+                <w:bCs/>
+              </w:rPr>
+              <w:t>Colaboração:</w:t>
+            </w:r>
+            <w:r>
+              <w:rPr>
+                <w:rFonts w:ascii="Arial" w:hAnsi="Arial" w:cs="Arial"/>
+              </w:rPr>
+              <w:t> Fornecedor de Requisitos e Gerente</w:t>
+            </w:r>
+          </w:p>
+        </w:tc>
+      </w:tr>
+      <w:tr>
+        <w:tc>
+          <w:tcPr>
+            <w:tcW w:w="2404" w:type="dxa"/>
+            <w:vMerge w:val="restart"/>
+            <w:shd w:val="clear" w:color="auto" w:fill="auto"/>
+            <w:tcMar>
+              <w:left w:w="108" w:type="dxa"/>
+            </w:tcMar>
+          </w:tcPr>
+          <w:p>
+            <w:r>
+              <w:rPr>
+                <w:rFonts w:ascii="Arial" w:hAnsi="Arial" w:cs="Arial"/>
+                <w:b/>
+                <w:bCs/>
+              </w:rPr>
+              <w:t>Tarefas</w:t>
+            </w:r>
+          </w:p>
+        </w:tc>
+        <w:tc>
+          <w:tcPr>
+            <w:tcW w:w="7377" w:type="dxa"/>
+            <w:shd w:val="clear" w:color="auto" w:fill="auto"/>
+            <w:tcMar>
+              <w:left w:w="108" w:type="dxa"/>
+            </w:tcMar>
+          </w:tcPr>
+          <w:p>
+            <w:r>
+              <w:rPr>
+                <w:rFonts w:ascii="Arial" w:hAnsi="Arial" w:cs="Arial"/>
+              </w:rPr>
+              <w:t> </w:t>
+            </w:r>
+            <w:r>
+              <w:rPr>
+                <w:rFonts w:ascii="Arial" w:hAnsi="Arial" w:cs="Arial"/>
+                <w:b/>
+                <w:bCs/>
+              </w:rPr>
+              <w:t>1.</w:t>
+            </w:r>
+            <w:r>
+              <w:rPr>
+                <w:rFonts w:ascii="Arial" w:hAnsi="Arial" w:cs="Arial"/>
+              </w:rPr>
+              <w:t>Ligar os documentos aos requisitos.</w:t>
+            </w:r>
+          </w:p>
+        </w:tc>
+      </w:tr>
+      <w:tr>
+        <w:tc>
+          <w:tcPr>
+            <w:tcW w:w="2404" w:type="dxa"/>
+            <w:vMerge/>
+            <w:shd w:val="clear" w:color="auto" w:fill="auto"/>
+            <w:tcMar>
+              <w:left w:w="108" w:type="dxa"/>
+            </w:tcMar>
+          </w:tcPr>
+          <w:p>
+            <w:pPr>
+              <w:rPr>
+                <w:rFonts w:ascii="Arial" w:hAnsi="Arial" w:cs="Arial"/>
+                <w:b/>
+                <w:bCs/>
+              </w:rPr>
+            </w:pPr>
+          </w:p>
+        </w:tc>
+        <w:tc>
+          <w:tcPr>
+            <w:tcW w:w="7377" w:type="dxa"/>
+            <w:shd w:val="clear" w:color="auto" w:fill="auto"/>
+            <w:tcMar>
+              <w:left w:w="108" w:type="dxa"/>
+            </w:tcMar>
+          </w:tcPr>
+          <w:p>
+            <w:r>
+              <w:rPr>
+                <w:rFonts w:ascii="Arial" w:hAnsi="Arial" w:cs="Arial"/>
+              </w:rPr>
+              <w:t> </w:t>
+            </w:r>
+            <w:r>
+              <w:rPr>
+                <w:rFonts w:ascii="Arial" w:hAnsi="Arial" w:cs="Arial"/>
+                <w:b/>
+                <w:bCs/>
+              </w:rPr>
+              <w:t>2.</w:t>
+            </w:r>
+            <w:r>
+              <w:rPr>
+                <w:rFonts w:ascii="Arial" w:hAnsi="Arial" w:cs="Arial"/>
+              </w:rPr>
+              <w:t>Ligar requisitos às suas fontes</w:t>
+            </w:r>
+          </w:p>
+        </w:tc>
+      </w:tr>
+      <w:tr>
+        <w:tc>
+          <w:tcPr>
+            <w:tcW w:w="2404" w:type="dxa"/>
+            <w:vMerge/>
+            <w:shd w:val="clear" w:color="auto" w:fill="auto"/>
+            <w:tcMar>
+              <w:left w:w="108" w:type="dxa"/>
+            </w:tcMar>
+          </w:tcPr>
+          <w:p>
+            <w:pPr>
+              <w:rPr>
+                <w:rFonts w:ascii="Arial" w:hAnsi="Arial" w:cs="Arial"/>
+                <w:b/>
+                <w:bCs/>
+              </w:rPr>
+            </w:pPr>
+          </w:p>
+        </w:tc>
+        <w:tc>
+          <w:tcPr>
+            <w:tcW w:w="7377" w:type="dxa"/>
+            <w:shd w:val="clear" w:color="auto" w:fill="auto"/>
+            <w:tcMar>
+              <w:left w:w="108" w:type="dxa"/>
+            </w:tcMar>
+          </w:tcPr>
+          <w:p>
+            <w:pPr>
+              <w:tabs>
+                <w:tab w:val="center" w:pos="3580"/>
+              </w:tabs>
+            </w:pPr>
+            <w:r>
+              <w:rPr>
+                <w:rFonts w:ascii="Arial" w:hAnsi="Arial" w:cs="Arial"/>
+              </w:rPr>
+              <w:t> </w:t>
+            </w:r>
+            <w:r>
+              <w:rPr>
+                <w:rFonts w:ascii="Arial" w:hAnsi="Arial" w:cs="Arial"/>
+                <w:b/>
+                <w:bCs/>
+              </w:rPr>
+              <w:t>3.</w:t>
+            </w:r>
+            <w:r>
+              <w:rPr>
+                <w:rFonts w:ascii="Arial" w:hAnsi="Arial" w:cs="Arial"/>
+              </w:rPr>
+              <w:t>Atualizar a rastreabilidade baseado nas tarefas 1 e 2.</w:t>
+            </w:r>
+          </w:p>
+        </w:tc>
+      </w:tr>
+      <w:tr>
+        <w:tc>
+          <w:tcPr>
+            <w:tcW w:w="2404" w:type="dxa"/>
+            <w:shd w:val="clear" w:color="auto" w:fill="auto"/>
+            <w:tcMar>
+              <w:left w:w="108" w:type="dxa"/>
+            </w:tcMar>
+          </w:tcPr>
+          <w:p>
+            <w:r>
+              <w:rPr>
+                <w:rFonts w:ascii="Arial" w:hAnsi="Arial" w:cs="Arial"/>
+                <w:b/>
+                <w:bCs/>
+              </w:rPr>
+              <w:t>Pré-Condições</w:t>
+            </w:r>
+          </w:p>
+        </w:tc>
+        <w:tc>
+          <w:tcPr>
+            <w:tcW w:w="7377" w:type="dxa"/>
+            <w:shd w:val="clear" w:color="auto" w:fill="auto"/>
+            <w:tcMar>
+              <w:left w:w="108" w:type="dxa"/>
+            </w:tcMar>
+          </w:tcPr>
+          <w:p>
+            <w:r>
+              <w:rPr>
+                <w:rFonts w:ascii="Arial" w:hAnsi="Arial" w:cs="Arial"/>
+              </w:rPr>
+              <w:t>Ter realizado o levantamento e analise dos requisitos.</w:t>
+            </w:r>
+          </w:p>
+        </w:tc>
+      </w:tr>
+      <w:tr>
+        <w:tc>
+          <w:tcPr>
+            <w:tcW w:w="2404" w:type="dxa"/>
+            <w:shd w:val="clear" w:color="auto" w:fill="auto"/>
+            <w:tcMar>
+              <w:left w:w="108" w:type="dxa"/>
+            </w:tcMar>
+          </w:tcPr>
+          <w:p>
+            <w:r>
+              <w:rPr>
+                <w:rFonts w:ascii="Arial" w:hAnsi="Arial" w:cs="Arial"/>
+                <w:b/>
+                <w:bCs/>
+              </w:rPr>
+              <w:t>Entradas</w:t>
+            </w:r>
+          </w:p>
+        </w:tc>
+        <w:tc>
+          <w:tcPr>
+            <w:tcW w:w="7377" w:type="dxa"/>
+            <w:shd w:val="clear" w:color="auto" w:fill="auto"/>
+            <w:tcMar>
+              <w:left w:w="108" w:type="dxa"/>
+            </w:tcMar>
+          </w:tcPr>
+          <w:p>
+            <w:r>
+              <w:rPr>
+                <w:rFonts w:ascii="Arial" w:hAnsi="Arial" w:cs="Arial"/>
+              </w:rPr>
+              <w:t>Formar uma equipe de engenheiros de requisitos, possuir um cliente, uma comunicação entre a equipe de engenheiros e o cliente.</w:t>
+            </w:r>
+          </w:p>
+        </w:tc>
+      </w:tr>
+      <w:tr>
+        <w:tc>
+          <w:tcPr>
+            <w:tcW w:w="2404" w:type="dxa"/>
+            <w:shd w:val="clear" w:color="auto" w:fill="auto"/>
+            <w:tcMar>
+              <w:left w:w="108" w:type="dxa"/>
+            </w:tcMar>
+          </w:tcPr>
+          <w:p>
+            <w:r>
+              <w:rPr>
+                <w:rFonts w:ascii="Arial" w:hAnsi="Arial" w:cs="Arial"/>
+                <w:b/>
+                <w:bCs/>
+              </w:rPr>
+              <w:t>Critérios de Saída</w:t>
+            </w:r>
+          </w:p>
+        </w:tc>
+        <w:tc>
+          <w:tcPr>
+            <w:tcW w:w="7377" w:type="dxa"/>
+            <w:shd w:val="clear" w:color="auto" w:fill="auto"/>
+            <w:tcMar>
+              <w:left w:w="108" w:type="dxa"/>
+            </w:tcMar>
+          </w:tcPr>
+          <w:p>
+            <w:r>
+              <w:rPr>
+                <w:rFonts w:ascii="Arial" w:hAnsi="Arial" w:cs="Arial"/>
+              </w:rPr>
+              <w:t>Rastreabilidade dos requisitos pela equipe de engenheiros de requisitos.</w:t>
+            </w:r>
+          </w:p>
+        </w:tc>
+      </w:tr>
+      <w:tr>
+        <w:tc>
+          <w:tcPr>
+            <w:tcW w:w="2404" w:type="dxa"/>
+            <w:shd w:val="clear" w:color="auto" w:fill="auto"/>
+            <w:tcMar>
+              <w:left w:w="108" w:type="dxa"/>
+            </w:tcMar>
+          </w:tcPr>
+          <w:p>
+            <w:r>
+              <w:rPr>
+                <w:rFonts w:ascii="Arial" w:hAnsi="Arial" w:cs="Arial"/>
+                <w:b/>
+                <w:bCs/>
+              </w:rPr>
+              <w:t>Produtos</w:t>
+            </w:r>
+          </w:p>
+        </w:tc>
+        <w:tc>
+          <w:tcPr>
+            <w:tcW w:w="7377" w:type="dxa"/>
+            <w:shd w:val="clear" w:color="auto" w:fill="auto"/>
+            <w:tcMar>
+              <w:left w:w="108" w:type="dxa"/>
+            </w:tcMar>
+          </w:tcPr>
+          <w:p>
+            <w:pPr>
+              <w:rPr>
+                <w:rFonts w:ascii="Arial" w:hAnsi="Arial" w:cs="Arial"/>
+              </w:rPr>
+            </w:pPr>
+            <w:r>
+              <w:rPr>
+                <w:rFonts w:ascii="Arial" w:hAnsi="Arial" w:cs="Arial"/>
+              </w:rPr>
+              <w:t>Não há artefatos de saída.</w:t>
+            </w:r>
+          </w:p>
+        </w:tc>
+      </w:tr>
+      <w:tr>
+        <w:tc>
+          <w:tcPr>
+            <w:tcW w:w="2404" w:type="dxa"/>
+            <w:shd w:val="clear" w:color="auto" w:fill="auto"/>
+            <w:tcMar>
+              <w:left w:w="108" w:type="dxa"/>
+            </w:tcMar>
+          </w:tcPr>
+          <w:p>
+            <w:r>
+              <w:rPr>
+                <w:rFonts w:ascii="Arial" w:hAnsi="Arial" w:cs="Arial"/>
+                <w:b/>
+                <w:bCs/>
+              </w:rPr>
+              <w:t>Ferramentas</w:t>
+            </w:r>
+          </w:p>
+        </w:tc>
+        <w:tc>
+          <w:tcPr>
+            <w:tcW w:w="7377" w:type="dxa"/>
+            <w:shd w:val="clear" w:color="auto" w:fill="auto"/>
+            <w:tcMar>
+              <w:left w:w="108" w:type="dxa"/>
+            </w:tcMar>
+          </w:tcPr>
+          <w:p>
+            <w:r>
+              <w:rPr>
+                <w:rFonts w:ascii="Arial" w:hAnsi="Arial" w:cs="Arial"/>
+              </w:rPr>
+              <w:t xml:space="preserve">Software para leitura e edição de texto. </w:t>
+            </w:r>
+          </w:p>
+        </w:tc>
+      </w:tr>
+    </w:tbl>
+    <w:p/>
+    <w:tbl>
+      <w:tblPr>
+        <w:tblStyle w:val="Tabelacomgrade"/>
+        <w:tblW w:w="9781" w:type="dxa"/>
+        <w:tblInd w:w="392" w:type="dxa"/>
+        <w:tblLook w:val="04A0" w:firstRow="1" w:lastRow="0" w:firstColumn="1" w:lastColumn="0" w:noHBand="0" w:noVBand="1"/>
+      </w:tblPr>
+      <w:tblGrid>
+        <w:gridCol w:w="2404"/>
+        <w:gridCol w:w="7377"/>
+      </w:tblGrid>
+      <w:tr>
+        <w:tc>
+          <w:tcPr>
+            <w:tcW w:w="2404" w:type="dxa"/>
+          </w:tcPr>
+          <w:p>
+            <w:r>
+              <w:rPr>
+                <w:rFonts w:ascii="Arial" w:hAnsi="Arial" w:cs="Arial"/>
+                <w:b/>
+                <w:bCs/>
+              </w:rPr>
+              <w:t>Atividade</w:t>
+            </w:r>
+          </w:p>
+        </w:tc>
+        <w:tc>
+          <w:tcPr>
+            <w:tcW w:w="7377" w:type="dxa"/>
+          </w:tcPr>
+          <w:p>
+            <w:r>
+              <w:rPr>
+                <w:rFonts w:ascii="Arial" w:hAnsi="Arial" w:cs="Arial"/>
+              </w:rPr>
+              <w:t xml:space="preserve">Avaliar Inconsistência </w:t>
+            </w:r>
+          </w:p>
+        </w:tc>
+      </w:tr>
+      <w:tr>
+        <w:tc>
+          <w:tcPr>
+            <w:tcW w:w="2404" w:type="dxa"/>
+            <w:vMerge w:val="restart"/>
+          </w:tcPr>
+          <w:p>
+            <w:r>
+              <w:rPr>
+                <w:rFonts w:ascii="Arial" w:hAnsi="Arial" w:cs="Arial"/>
+                <w:b/>
+                <w:bCs/>
+              </w:rPr>
+              <w:t>Responsabilidades</w:t>
+            </w:r>
+          </w:p>
+        </w:tc>
+        <w:tc>
+          <w:tcPr>
+            <w:tcW w:w="7377" w:type="dxa"/>
+          </w:tcPr>
+          <w:p>
+            <w:r>
+              <w:rPr>
+                <w:rFonts w:ascii="Arial" w:hAnsi="Arial" w:cs="Arial"/>
+                <w:b/>
+                <w:bCs/>
+              </w:rPr>
+              <w:t>Realização:</w:t>
+            </w:r>
+            <w:r>
+              <w:rPr>
+                <w:rFonts w:ascii="Arial" w:hAnsi="Arial" w:cs="Arial"/>
+              </w:rPr>
+              <w:t> Gerência</w:t>
+            </w:r>
+          </w:p>
+        </w:tc>
+      </w:tr>
+      <w:tr>
+        <w:tc>
+          <w:tcPr>
+            <w:tcW w:w="2404" w:type="dxa"/>
+            <w:vMerge/>
+          </w:tcPr>
+          <w:p>
+            <w:pPr>
+              <w:rPr>
+                <w:rFonts w:ascii="Arial" w:hAnsi="Arial" w:cs="Arial"/>
+                <w:b/>
+                <w:bCs/>
+              </w:rPr>
+            </w:pPr>
+          </w:p>
+        </w:tc>
+        <w:tc>
+          <w:tcPr>
+            <w:tcW w:w="7377" w:type="dxa"/>
+          </w:tcPr>
+          <w:p>
+            <w:r>
+              <w:rPr>
+                <w:rFonts w:ascii="Arial" w:hAnsi="Arial" w:cs="Arial"/>
+                <w:b/>
+                <w:bCs/>
+              </w:rPr>
+              <w:t>Colaboração:</w:t>
+            </w:r>
+            <w:r>
+              <w:rPr>
+                <w:rFonts w:ascii="Arial" w:hAnsi="Arial" w:cs="Arial"/>
+              </w:rPr>
+              <w:t> Nenhuma.</w:t>
+            </w:r>
+          </w:p>
+        </w:tc>
+      </w:tr>
+      <w:tr>
+        <w:tc>
+          <w:tcPr>
+            <w:tcW w:w="2404" w:type="dxa"/>
+            <w:vMerge w:val="restart"/>
+          </w:tcPr>
+          <w:p>
+            <w:r>
+              <w:rPr>
+                <w:rFonts w:ascii="Arial" w:hAnsi="Arial" w:cs="Arial"/>
+                <w:b/>
+                <w:bCs/>
+              </w:rPr>
+              <w:t>Tarefas</w:t>
+            </w:r>
+          </w:p>
+        </w:tc>
+        <w:tc>
+          <w:tcPr>
+            <w:tcW w:w="7377" w:type="dxa"/>
+          </w:tcPr>
+          <w:p>
+            <w:r>
+              <w:rPr>
+                <w:rFonts w:ascii="Arial" w:hAnsi="Arial" w:cs="Arial"/>
+              </w:rPr>
+              <w:t> </w:t>
+            </w:r>
+            <w:r>
+              <w:rPr>
+                <w:rFonts w:ascii="Arial" w:hAnsi="Arial" w:cs="Arial"/>
+                <w:b/>
+                <w:bCs/>
+              </w:rPr>
+              <w:t>1.</w:t>
+            </w:r>
+            <w:r>
+              <w:rPr>
+                <w:rFonts w:ascii="Arial" w:hAnsi="Arial" w:cs="Arial"/>
+              </w:rPr>
+              <w:t>Avaliar as necessidades do cliente.</w:t>
+            </w:r>
+          </w:p>
+        </w:tc>
+      </w:tr>
+      <w:tr>
+        <w:tc>
+          <w:tcPr>
+            <w:tcW w:w="2404" w:type="dxa"/>
+            <w:vMerge/>
+          </w:tcPr>
+          <w:p>
+            <w:pPr>
+              <w:rPr>
+                <w:rFonts w:ascii="Arial" w:hAnsi="Arial" w:cs="Arial"/>
+                <w:b/>
+                <w:bCs/>
+              </w:rPr>
+            </w:pPr>
+          </w:p>
+        </w:tc>
+        <w:tc>
+          <w:tcPr>
+            <w:tcW w:w="7377" w:type="dxa"/>
+          </w:tcPr>
+          <w:p>
+            <w:r>
+              <w:rPr>
+                <w:rFonts w:ascii="Arial" w:hAnsi="Arial" w:cs="Arial"/>
+              </w:rPr>
+              <w:t> </w:t>
+            </w:r>
+            <w:r>
+              <w:rPr>
+                <w:rFonts w:ascii="Arial" w:hAnsi="Arial" w:cs="Arial"/>
+                <w:b/>
+                <w:bCs/>
+              </w:rPr>
+              <w:t>2.</w:t>
+            </w:r>
+            <w:r>
+              <w:rPr>
+                <w:rFonts w:ascii="Arial" w:hAnsi="Arial" w:cs="Arial"/>
+              </w:rPr>
+              <w:t>Verificar o resultado da análise dos requisitos.</w:t>
+            </w:r>
+          </w:p>
+        </w:tc>
+      </w:tr>
+      <w:tr>
+        <w:tc>
+          <w:tcPr>
+            <w:tcW w:w="2404" w:type="dxa"/>
+            <w:vMerge/>
+          </w:tcPr>
+          <w:p>
+            <w:pPr>
+              <w:rPr>
+                <w:rFonts w:ascii="Arial" w:hAnsi="Arial" w:cs="Arial"/>
+                <w:b/>
+                <w:bCs/>
+              </w:rPr>
+            </w:pPr>
+          </w:p>
+        </w:tc>
+        <w:tc>
+          <w:tcPr>
+            <w:tcW w:w="7377" w:type="dxa"/>
+          </w:tcPr>
+          <w:p>
+            <w:pPr>
+              <w:rPr>
+                <w:rFonts w:ascii="Arial" w:hAnsi="Arial" w:cs="Arial"/>
+              </w:rPr>
+            </w:pPr>
+            <w:r>
+              <w:rPr>
+                <w:rFonts w:ascii="Arial" w:hAnsi="Arial" w:cs="Arial"/>
+              </w:rPr>
+              <w:t> </w:t>
+            </w:r>
+            <w:r>
+              <w:rPr>
+                <w:rFonts w:ascii="Arial" w:hAnsi="Arial" w:cs="Arial"/>
+                <w:b/>
+                <w:bCs/>
+              </w:rPr>
+              <w:t>3.</w:t>
+            </w:r>
+            <w:r>
+              <w:rPr>
+                <w:rFonts w:ascii="Arial" w:hAnsi="Arial" w:cs="Arial"/>
+              </w:rPr>
+              <w:t> Avaliar a relação dos requisitos com as necessidades do cliente</w:t>
+            </w:r>
+          </w:p>
+        </w:tc>
+      </w:tr>
+      <w:tr>
+        <w:tc>
+          <w:tcPr>
+            <w:tcW w:w="2404" w:type="dxa"/>
+          </w:tcPr>
+          <w:p>
+            <w:r>
+              <w:rPr>
+                <w:rFonts w:ascii="Arial" w:hAnsi="Arial" w:cs="Arial"/>
+                <w:b/>
+                <w:bCs/>
+              </w:rPr>
+              <w:t>Pré-Condições</w:t>
+            </w:r>
+          </w:p>
+        </w:tc>
+        <w:tc>
+          <w:tcPr>
+            <w:tcW w:w="7377" w:type="dxa"/>
+          </w:tcPr>
+          <w:p>
+            <w:r>
+              <w:rPr>
+                <w:rFonts w:ascii="Arial" w:hAnsi="Arial" w:cs="Arial"/>
+              </w:rPr>
+              <w:t>Ter realizado o levantamento e analise dos requisitos.</w:t>
+            </w:r>
+          </w:p>
+        </w:tc>
+      </w:tr>
+      <w:tr>
+        <w:tc>
+          <w:tcPr>
+            <w:tcW w:w="2404" w:type="dxa"/>
+          </w:tcPr>
+          <w:p>
+            <w:r>
+              <w:rPr>
+                <w:rFonts w:ascii="Arial" w:hAnsi="Arial" w:cs="Arial"/>
+                <w:b/>
+                <w:bCs/>
+              </w:rPr>
+              <w:t>Entradas</w:t>
+            </w:r>
+          </w:p>
+        </w:tc>
+        <w:tc>
+          <w:tcPr>
+            <w:tcW w:w="7377" w:type="dxa"/>
+          </w:tcPr>
+          <w:p>
+            <w:r>
+              <w:rPr>
+                <w:rFonts w:ascii="Arial" w:hAnsi="Arial" w:cs="Arial"/>
+              </w:rPr>
+              <w:t>Ter um Gerente no processo de gerência de requisitos, formar uma equipe de engenheiros de requisitos, uma comunicação entre o gerente e a equipe de engenheiros.</w:t>
+            </w:r>
+          </w:p>
+        </w:tc>
+      </w:tr>
+      <w:tr>
+        <w:tc>
+          <w:tcPr>
+            <w:tcW w:w="2404" w:type="dxa"/>
+          </w:tcPr>
+          <w:p>
+            <w:r>
+              <w:rPr>
+                <w:rFonts w:ascii="Arial" w:hAnsi="Arial" w:cs="Arial"/>
+                <w:b/>
+                <w:bCs/>
+              </w:rPr>
+              <w:t>Critérios de Saída</w:t>
+            </w:r>
+          </w:p>
+        </w:tc>
+        <w:tc>
+          <w:tcPr>
+            <w:tcW w:w="7377" w:type="dxa"/>
+          </w:tcPr>
+          <w:p>
+            <w:r>
+              <w:rPr>
+                <w:rFonts w:ascii="Arial" w:hAnsi="Arial" w:cs="Arial"/>
+              </w:rPr>
+              <w:t>Validação da consistência pelo gerente.</w:t>
+            </w:r>
+          </w:p>
+        </w:tc>
+      </w:tr>
+      <w:tr>
+        <w:tc>
+          <w:tcPr>
+            <w:tcW w:w="2404" w:type="dxa"/>
+          </w:tcPr>
+          <w:p>
+            <w:r>
+              <w:rPr>
+                <w:rFonts w:ascii="Arial" w:hAnsi="Arial" w:cs="Arial"/>
+                <w:b/>
+                <w:bCs/>
+              </w:rPr>
+              <w:t>Produtos</w:t>
+            </w:r>
+          </w:p>
+        </w:tc>
+        <w:tc>
+          <w:tcPr>
+            <w:tcW w:w="7377" w:type="dxa"/>
+          </w:tcPr>
+          <w:p>
+            <w:pPr>
+              <w:rPr>
+                <w:rFonts w:ascii="Arial" w:hAnsi="Arial" w:cs="Arial"/>
+              </w:rPr>
+            </w:pPr>
+            <w:r>
+              <w:rPr>
+                <w:rFonts w:ascii="Arial" w:hAnsi="Arial" w:cs="Arial"/>
+              </w:rPr>
+              <w:t>Não há artefatos de saída.</w:t>
+            </w:r>
+          </w:p>
+        </w:tc>
+      </w:tr>
+      <w:tr>
+        <w:tc>
+          <w:tcPr>
+            <w:tcW w:w="2404" w:type="dxa"/>
+          </w:tcPr>
+          <w:p>
+            <w:r>
+              <w:rPr>
+                <w:rFonts w:ascii="Arial" w:hAnsi="Arial" w:cs="Arial"/>
+                <w:b/>
+                <w:bCs/>
+              </w:rPr>
+              <w:t>Ferramentas</w:t>
+            </w:r>
+          </w:p>
+        </w:tc>
+        <w:tc>
+          <w:tcPr>
+            <w:tcW w:w="7377" w:type="dxa"/>
+          </w:tcPr>
+          <w:p>
+            <w:r>
+              <w:rPr>
+                <w:rFonts w:ascii="Arial" w:hAnsi="Arial" w:cs="Arial"/>
+              </w:rPr>
+              <w:t xml:space="preserve">Software para e edição de texto, Software para leitura e edição de processos e diagramas. </w:t>
+            </w:r>
+          </w:p>
+        </w:tc>
+      </w:tr>
+    </w:tbl>
+    <w:p/>
+    <w:p/>
+    <w:tbl>
+      <w:tblPr>
+        <w:tblStyle w:val="Tabelacomgrade"/>
+        <w:tblW w:w="9781" w:type="dxa"/>
+        <w:tblInd w:w="392" w:type="dxa"/>
+        <w:tblLook w:val="04A0" w:firstRow="1" w:lastRow="0" w:firstColumn="1" w:lastColumn="0" w:noHBand="0" w:noVBand="1"/>
+      </w:tblPr>
+      <w:tblGrid>
+        <w:gridCol w:w="2404"/>
+        <w:gridCol w:w="7377"/>
+      </w:tblGrid>
+      <w:tr>
+        <w:tc>
+          <w:tcPr>
+            <w:tcW w:w="2404" w:type="dxa"/>
+          </w:tcPr>
+          <w:p>
+            <w:r>
+              <w:rPr>
+                <w:rFonts w:ascii="Arial" w:hAnsi="Arial" w:cs="Arial"/>
+                <w:b/>
+                <w:bCs/>
+              </w:rPr>
+              <w:t>Atividade</w:t>
+            </w:r>
+          </w:p>
+        </w:tc>
+        <w:tc>
+          <w:tcPr>
+            <w:tcW w:w="7377" w:type="dxa"/>
+          </w:tcPr>
+          <w:p>
+            <w:r>
+              <w:rPr>
+                <w:rFonts w:ascii="Arial" w:hAnsi="Arial" w:cs="Arial"/>
+              </w:rPr>
+              <w:t xml:space="preserve">Comprometimento da equipe </w:t>
+            </w:r>
+          </w:p>
+        </w:tc>
+      </w:tr>
+      <w:tr>
+        <w:tc>
+          <w:tcPr>
+            <w:tcW w:w="2404" w:type="dxa"/>
+            <w:vMerge w:val="restart"/>
+          </w:tcPr>
+          <w:p>
+            <w:r>
+              <w:rPr>
+                <w:rFonts w:ascii="Arial" w:hAnsi="Arial" w:cs="Arial"/>
+                <w:b/>
+                <w:bCs/>
+              </w:rPr>
+              <w:t>Responsabilidades</w:t>
+            </w:r>
+          </w:p>
+        </w:tc>
+        <w:tc>
+          <w:tcPr>
+            <w:tcW w:w="7377" w:type="dxa"/>
+          </w:tcPr>
+          <w:p>
+            <w:r>
+              <w:rPr>
+                <w:rFonts w:ascii="Arial" w:hAnsi="Arial" w:cs="Arial"/>
+                <w:b/>
+                <w:bCs/>
+              </w:rPr>
+              <w:t>Realização:</w:t>
+            </w:r>
+            <w:r>
+              <w:rPr>
+                <w:rFonts w:ascii="Arial" w:hAnsi="Arial" w:cs="Arial"/>
+              </w:rPr>
+              <w:t> Gerência</w:t>
+            </w:r>
+          </w:p>
+        </w:tc>
+      </w:tr>
+      <w:tr>
+        <w:tc>
+          <w:tcPr>
+            <w:tcW w:w="2404" w:type="dxa"/>
+            <w:vMerge/>
+          </w:tcPr>
+          <w:p>
+            <w:pPr>
+              <w:rPr>
+                <w:rFonts w:ascii="Arial" w:hAnsi="Arial" w:cs="Arial"/>
+                <w:b/>
+                <w:bCs/>
+              </w:rPr>
+            </w:pPr>
+          </w:p>
+        </w:tc>
+        <w:tc>
+          <w:tcPr>
+            <w:tcW w:w="7377" w:type="dxa"/>
+          </w:tcPr>
+          <w:p>
+            <w:r>
+              <w:rPr>
+                <w:rFonts w:ascii="Arial" w:hAnsi="Arial" w:cs="Arial"/>
+                <w:b/>
+                <w:bCs/>
+              </w:rPr>
+              <w:t>Colaboração:</w:t>
+            </w:r>
+            <w:r>
+              <w:rPr>
+                <w:rFonts w:ascii="Arial" w:hAnsi="Arial" w:cs="Arial"/>
+              </w:rPr>
+              <w:t> Nenhuma.</w:t>
+            </w:r>
+          </w:p>
+        </w:tc>
+      </w:tr>
+      <w:tr>
+        <w:tc>
+          <w:tcPr>
+            <w:tcW w:w="2404" w:type="dxa"/>
+            <w:vMerge w:val="restart"/>
+          </w:tcPr>
+          <w:p>
+            <w:r>
+              <w:rPr>
+                <w:rFonts w:ascii="Arial" w:hAnsi="Arial" w:cs="Arial"/>
+                <w:b/>
+                <w:bCs/>
+              </w:rPr>
+              <w:t>Tarefas</w:t>
+            </w:r>
+          </w:p>
+        </w:tc>
+        <w:tc>
+          <w:tcPr>
+            <w:tcW w:w="7377" w:type="dxa"/>
+          </w:tcPr>
+          <w:p>
+            <w:r>
+              <w:rPr>
+                <w:rFonts w:ascii="Arial" w:hAnsi="Arial" w:cs="Arial"/>
+              </w:rPr>
+              <w:t> </w:t>
+            </w:r>
+            <w:r>
+              <w:rPr>
+                <w:rFonts w:ascii="Arial" w:hAnsi="Arial" w:cs="Arial"/>
+                <w:b/>
+                <w:bCs/>
+              </w:rPr>
+              <w:t>1.</w:t>
+            </w:r>
+            <w:r>
+              <w:rPr>
+                <w:rFonts w:ascii="Arial" w:hAnsi="Arial" w:cs="Arial"/>
+              </w:rPr>
+              <w:t>Avaliar o comprometimento de equipe pela métrica ICE.</w:t>
+            </w:r>
+          </w:p>
+        </w:tc>
+      </w:tr>
+      <w:tr>
+        <w:tc>
+          <w:tcPr>
+            <w:tcW w:w="2404" w:type="dxa"/>
+            <w:vMerge/>
+          </w:tcPr>
+          <w:p>
+            <w:pPr>
+              <w:rPr>
+                <w:rFonts w:ascii="Arial" w:hAnsi="Arial" w:cs="Arial"/>
+                <w:b/>
+                <w:bCs/>
+              </w:rPr>
+            </w:pPr>
+          </w:p>
+        </w:tc>
+        <w:tc>
+          <w:tcPr>
+            <w:tcW w:w="7377" w:type="dxa"/>
+          </w:tcPr>
+          <w:p>
+            <w:r>
+              <w:rPr>
+                <w:rFonts w:ascii="Arial" w:hAnsi="Arial" w:cs="Arial"/>
+              </w:rPr>
+              <w:t> </w:t>
+            </w:r>
+            <w:r>
+              <w:rPr>
+                <w:rFonts w:ascii="Arial" w:hAnsi="Arial" w:cs="Arial"/>
+                <w:b/>
+                <w:bCs/>
+              </w:rPr>
+              <w:t>2.</w:t>
+            </w:r>
+            <w:r>
+              <w:rPr>
+                <w:rFonts w:ascii="Arial" w:hAnsi="Arial" w:cs="Arial"/>
+              </w:rPr>
+              <w:t>Verificar o resultado do ICE.</w:t>
+            </w:r>
+          </w:p>
+        </w:tc>
+      </w:tr>
+      <w:tr>
+        <w:tc>
+          <w:tcPr>
+            <w:tcW w:w="2404" w:type="dxa"/>
+            <w:vMerge/>
+          </w:tcPr>
+          <w:p>
+            <w:pPr>
+              <w:rPr>
+                <w:rFonts w:ascii="Arial" w:hAnsi="Arial" w:cs="Arial"/>
+                <w:b/>
+                <w:bCs/>
+              </w:rPr>
+            </w:pPr>
+          </w:p>
+        </w:tc>
+        <w:tc>
+          <w:tcPr>
+            <w:tcW w:w="7377" w:type="dxa"/>
+          </w:tcPr>
+          <w:p>
+            <w:pPr>
+              <w:rPr>
+                <w:rFonts w:ascii="Arial" w:hAnsi="Arial" w:cs="Arial"/>
+              </w:rPr>
+            </w:pPr>
+            <w:r>
+              <w:rPr>
+                <w:rFonts w:ascii="Arial" w:hAnsi="Arial" w:cs="Arial"/>
+              </w:rPr>
+              <w:t> </w:t>
+            </w:r>
+            <w:r>
+              <w:rPr>
+                <w:rFonts w:ascii="Arial" w:hAnsi="Arial" w:cs="Arial"/>
+                <w:b/>
+                <w:bCs/>
+              </w:rPr>
+              <w:t>3.</w:t>
+            </w:r>
+            <w:r>
+              <w:rPr>
+                <w:rFonts w:ascii="Arial" w:hAnsi="Arial" w:cs="Arial"/>
+              </w:rPr>
+              <w:t>Gerar um documento para comprometimento da equipe.</w:t>
+            </w:r>
+          </w:p>
+        </w:tc>
+      </w:tr>
+      <w:tr>
+        <w:tc>
+          <w:tcPr>
+            <w:tcW w:w="2404" w:type="dxa"/>
+          </w:tcPr>
+          <w:p>
+            <w:r>
+              <w:rPr>
+                <w:rFonts w:ascii="Arial" w:hAnsi="Arial" w:cs="Arial"/>
+                <w:b/>
+                <w:bCs/>
+              </w:rPr>
+              <w:t>Pré-Condições</w:t>
+            </w:r>
+          </w:p>
+        </w:tc>
+        <w:tc>
+          <w:tcPr>
+            <w:tcW w:w="7377" w:type="dxa"/>
+          </w:tcPr>
+          <w:p>
+            <w:r>
+              <w:rPr>
+                <w:rFonts w:ascii="Arial" w:hAnsi="Arial" w:cs="Arial"/>
+              </w:rPr>
+              <w:t>Ter uma métrica para fazer a avaliação do comprometimento da equipe.</w:t>
+            </w:r>
+          </w:p>
+        </w:tc>
+      </w:tr>
+      <w:tr>
+        <w:tc>
+          <w:tcPr>
+            <w:tcW w:w="2404" w:type="dxa"/>
+          </w:tcPr>
+          <w:p>
+            <w:r>
+              <w:rPr>
+                <w:rFonts w:ascii="Arial" w:hAnsi="Arial" w:cs="Arial"/>
+                <w:b/>
+                <w:bCs/>
+              </w:rPr>
+              <w:t>Entradas</w:t>
+            </w:r>
+          </w:p>
+        </w:tc>
+        <w:tc>
+          <w:tcPr>
+            <w:tcW w:w="7377" w:type="dxa"/>
+          </w:tcPr>
+          <w:p>
+            <w:r>
+              <w:rPr>
+                <w:rFonts w:ascii="Arial" w:hAnsi="Arial" w:cs="Arial"/>
+              </w:rPr>
+              <w:t xml:space="preserve">Ter um Gerente no processo de gerência de requisitos e um </w:t>
+            </w:r>
+            <w:r>
+              <w:rPr>
+                <w:rStyle w:val="Forte"/>
+                <w:rFonts w:ascii="Arial" w:hAnsi="Arial" w:cs="Arial"/>
+                <w:b w:val="0"/>
+              </w:rPr>
+              <w:t>Índi</w:t>
+            </w:r>
+            <w:r>
+              <w:rPr>
+                <w:rStyle w:val="Forte"/>
+                <w:rFonts w:ascii="Arial" w:hAnsi="Arial" w:cs="Arial"/>
+                <w:b w:val="0"/>
+              </w:rPr>
+              <w:t xml:space="preserve">ce de comprometimento da </w:t>
+            </w:r>
+            <w:proofErr w:type="gramStart"/>
+            <w:r>
+              <w:rPr>
+                <w:rStyle w:val="Forte"/>
+                <w:rFonts w:ascii="Arial" w:hAnsi="Arial" w:cs="Arial"/>
+                <w:b w:val="0"/>
+              </w:rPr>
+              <w:t>equipe(</w:t>
+            </w:r>
+            <w:proofErr w:type="gramEnd"/>
+            <w:r>
+              <w:rPr>
+                <w:rStyle w:val="Forte"/>
+                <w:rFonts w:ascii="Arial" w:hAnsi="Arial" w:cs="Arial"/>
+                <w:b w:val="0"/>
+              </w:rPr>
+              <w:t>ICE</w:t>
+            </w:r>
+            <w:r>
+              <w:rPr>
+                <w:rStyle w:val="Forte"/>
+                <w:rFonts w:ascii="Arial" w:hAnsi="Arial" w:cs="Arial"/>
+                <w:b w:val="0"/>
+              </w:rPr>
+              <w:t>)</w:t>
+            </w:r>
+            <w:r>
+              <w:rPr>
+                <w:rFonts w:ascii="Arial" w:hAnsi="Arial" w:cs="Arial"/>
+              </w:rPr>
+              <w:t>.</w:t>
+            </w:r>
+          </w:p>
+        </w:tc>
+      </w:tr>
+      <w:tr>
+        <w:tc>
+          <w:tcPr>
+            <w:tcW w:w="2404" w:type="dxa"/>
+          </w:tcPr>
+          <w:p>
+            <w:r>
+              <w:rPr>
+                <w:rFonts w:ascii="Arial" w:hAnsi="Arial" w:cs="Arial"/>
+                <w:b/>
+                <w:bCs/>
+              </w:rPr>
+              <w:t>Critérios de Saída</w:t>
+            </w:r>
+          </w:p>
+        </w:tc>
+        <w:tc>
+          <w:tcPr>
+            <w:tcW w:w="7377" w:type="dxa"/>
+          </w:tcPr>
+          <w:p>
+            <w:r>
+              <w:rPr>
+                <w:rFonts w:ascii="Arial" w:hAnsi="Arial" w:cs="Arial"/>
+              </w:rPr>
+              <w:t>Validação do resultado do ICE pelo gerente.</w:t>
+            </w:r>
+          </w:p>
+        </w:tc>
+      </w:tr>
+      <w:tr>
+        <w:tc>
+          <w:tcPr>
+            <w:tcW w:w="2404" w:type="dxa"/>
+          </w:tcPr>
+          <w:p>
+            <w:r>
+              <w:rPr>
+                <w:rFonts w:ascii="Arial" w:hAnsi="Arial" w:cs="Arial"/>
+                <w:b/>
+                <w:bCs/>
+              </w:rPr>
+              <w:t>Produtos</w:t>
+            </w:r>
+          </w:p>
+        </w:tc>
+        <w:tc>
+          <w:tcPr>
+            <w:tcW w:w="7377" w:type="dxa"/>
+          </w:tcPr>
+          <w:p>
+            <w:pPr>
+              <w:rPr>
+                <w:rFonts w:ascii="Arial" w:hAnsi="Arial" w:cs="Arial"/>
+              </w:rPr>
+            </w:pPr>
+            <w:r>
+              <w:rPr>
+                <w:rFonts w:ascii="Arial" w:hAnsi="Arial" w:cs="Arial"/>
+              </w:rPr>
+              <w:t>Não há artefatos de saída.</w:t>
+            </w:r>
+          </w:p>
+        </w:tc>
+      </w:tr>
+      <w:tr>
+        <w:tc>
+          <w:tcPr>
+            <w:tcW w:w="2404" w:type="dxa"/>
+          </w:tcPr>
+          <w:p>
+            <w:r>
+              <w:rPr>
+                <w:rFonts w:ascii="Arial" w:hAnsi="Arial" w:cs="Arial"/>
+                <w:b/>
+                <w:bCs/>
+              </w:rPr>
+              <w:t>Ferramentas</w:t>
+            </w:r>
+          </w:p>
+        </w:tc>
+        <w:tc>
+          <w:tcPr>
+            <w:tcW w:w="7377" w:type="dxa"/>
+          </w:tcPr>
+          <w:p>
+            <w:r>
+              <w:rPr>
+                <w:rFonts w:ascii="Arial" w:hAnsi="Arial" w:cs="Arial"/>
+              </w:rPr>
+              <w:t xml:space="preserve">Software para e edição de texto, Calculadora. </w:t>
+            </w:r>
+          </w:p>
+        </w:tc>
+      </w:tr>
+    </w:tbl>
+    <w:p/>
+    <w:p/>
+    <w:tbl>
+      <w:tblPr>
+        <w:tblStyle w:val="Tabelacomgrade"/>
+        <w:tblW w:w="9781" w:type="dxa"/>
+        <w:tblInd w:w="392" w:type="dxa"/>
+        <w:tblLook w:val="04A0" w:firstRow="1" w:lastRow="0" w:firstColumn="1" w:lastColumn="0" w:noHBand="0" w:noVBand="1"/>
+      </w:tblPr>
+      <w:tblGrid>
+        <w:gridCol w:w="2404"/>
+        <w:gridCol w:w="7377"/>
+      </w:tblGrid>
+      <w:tr>
+        <w:tc>
+          <w:tcPr>
+            <w:tcW w:w="2404" w:type="dxa"/>
+          </w:tcPr>
+          <w:p>
+            <w:r>
+              <w:rPr>
+                <w:rFonts w:ascii="Arial" w:hAnsi="Arial" w:cs="Arial"/>
+                <w:b/>
+                <w:bCs/>
+              </w:rPr>
+              <w:t>Atividade</w:t>
+            </w:r>
+          </w:p>
+        </w:tc>
+        <w:tc>
+          <w:tcPr>
+            <w:tcW w:w="7377" w:type="dxa"/>
+          </w:tcPr>
+          <w:p>
+            <w:r>
+              <w:rPr>
+                <w:rFonts w:ascii="Arial" w:hAnsi="Arial" w:cs="Arial"/>
+              </w:rPr>
+              <w:t>Validação de requisitos</w:t>
+            </w:r>
+          </w:p>
+        </w:tc>
+      </w:tr>
+      <w:tr>
+        <w:tc>
+          <w:tcPr>
+            <w:tcW w:w="2404" w:type="dxa"/>
+            <w:vMerge w:val="restart"/>
+          </w:tcPr>
+          <w:p>
+            <w:r>
+              <w:rPr>
+                <w:rFonts w:ascii="Arial" w:hAnsi="Arial" w:cs="Arial"/>
+                <w:b/>
+                <w:bCs/>
+              </w:rPr>
+              <w:t>Responsabilidades</w:t>
+            </w:r>
+          </w:p>
+        </w:tc>
+        <w:tc>
+          <w:tcPr>
+            <w:tcW w:w="7377" w:type="dxa"/>
+          </w:tcPr>
+          <w:p>
+            <w:r>
+              <w:rPr>
+                <w:rFonts w:ascii="Arial" w:hAnsi="Arial" w:cs="Arial"/>
+                <w:b/>
+                <w:bCs/>
+              </w:rPr>
+              <w:t>Realização:</w:t>
+            </w:r>
+            <w:r>
+              <w:rPr>
+                <w:rFonts w:ascii="Arial" w:hAnsi="Arial" w:cs="Arial"/>
+              </w:rPr>
+              <w:t> Gerência</w:t>
+            </w:r>
+          </w:p>
+        </w:tc>
+      </w:tr>
+      <w:tr>
+        <w:tc>
+          <w:tcPr>
+            <w:tcW w:w="2404" w:type="dxa"/>
+            <w:vMerge/>
+          </w:tcPr>
+          <w:p>
+            <w:pPr>
+              <w:rPr>
+                <w:rFonts w:ascii="Arial" w:hAnsi="Arial" w:cs="Arial"/>
+                <w:b/>
+                <w:bCs/>
+              </w:rPr>
+            </w:pPr>
+          </w:p>
+        </w:tc>
+        <w:tc>
+          <w:tcPr>
+            <w:tcW w:w="7377" w:type="dxa"/>
+          </w:tcPr>
+          <w:p>
+            <w:r>
+              <w:rPr>
+                <w:rFonts w:ascii="Arial" w:hAnsi="Arial" w:cs="Arial"/>
+                <w:b/>
+                <w:bCs/>
+              </w:rPr>
+              <w:t>Colaboração:</w:t>
+            </w:r>
+            <w:r>
+              <w:rPr>
+                <w:rFonts w:ascii="Arial" w:hAnsi="Arial" w:cs="Arial"/>
+              </w:rPr>
+              <w:t xml:space="preserve"> Fornecedor de </w:t>
+            </w:r>
+            <w:proofErr w:type="gramStart"/>
+            <w:r>
+              <w:rPr>
+                <w:rFonts w:ascii="Arial" w:hAnsi="Arial" w:cs="Arial"/>
+              </w:rPr>
+              <w:t>requisitos(</w:t>
+            </w:r>
+            <w:proofErr w:type="gramEnd"/>
+            <w:r>
+              <w:rPr>
+                <w:rFonts w:ascii="Arial" w:hAnsi="Arial" w:cs="Arial"/>
+              </w:rPr>
+              <w:t>Cliente).</w:t>
+            </w:r>
+          </w:p>
+        </w:tc>
+      </w:tr>
+      <w:tr>
+        <w:tc>
+          <w:tcPr>
+            <w:tcW w:w="2404" w:type="dxa"/>
+            <w:vMerge w:val="restart"/>
+          </w:tcPr>
+          <w:p>
+            <w:r>
+              <w:rPr>
+                <w:rFonts w:ascii="Arial" w:hAnsi="Arial" w:cs="Arial"/>
+                <w:b/>
+                <w:bCs/>
+              </w:rPr>
+              <w:t>Tarefas</w:t>
+            </w:r>
+          </w:p>
+        </w:tc>
+        <w:tc>
+          <w:tcPr>
+            <w:tcW w:w="7377" w:type="dxa"/>
+          </w:tcPr>
+          <w:p>
+            <w:r>
+              <w:rPr>
+                <w:rFonts w:ascii="Arial" w:hAnsi="Arial" w:cs="Arial"/>
+              </w:rPr>
+              <w:t> </w:t>
+            </w:r>
+            <w:r>
+              <w:rPr>
+                <w:rFonts w:ascii="Arial" w:hAnsi="Arial" w:cs="Arial"/>
+                <w:b/>
+                <w:bCs/>
+              </w:rPr>
+              <w:t>1.</w:t>
+            </w:r>
+            <w:r>
+              <w:rPr>
+                <w:rFonts w:ascii="Arial" w:hAnsi="Arial" w:cs="Arial"/>
+              </w:rPr>
+              <w:t>Pegar os requisitos que já foram avaliados por sua consistência.</w:t>
+            </w:r>
+          </w:p>
+        </w:tc>
+      </w:tr>
+      <w:tr>
+        <w:tc>
+          <w:tcPr>
+            <w:tcW w:w="2404" w:type="dxa"/>
+            <w:vMerge/>
+          </w:tcPr>
+          <w:p>
+            <w:pPr>
+              <w:rPr>
+                <w:rFonts w:ascii="Arial" w:hAnsi="Arial" w:cs="Arial"/>
+                <w:b/>
+                <w:bCs/>
+              </w:rPr>
+            </w:pPr>
+          </w:p>
+        </w:tc>
+        <w:tc>
+          <w:tcPr>
+            <w:tcW w:w="7377" w:type="dxa"/>
+          </w:tcPr>
+          <w:p>
+            <w:r>
+              <w:rPr>
+                <w:rFonts w:ascii="Arial" w:hAnsi="Arial" w:cs="Arial"/>
+              </w:rPr>
+              <w:t> </w:t>
+            </w:r>
+            <w:r>
+              <w:rPr>
+                <w:rFonts w:ascii="Arial" w:hAnsi="Arial" w:cs="Arial"/>
+                <w:b/>
+                <w:bCs/>
+              </w:rPr>
+              <w:t>2.</w:t>
+            </w:r>
+            <w:r>
+              <w:rPr>
+                <w:rFonts w:ascii="Arial" w:hAnsi="Arial" w:cs="Arial"/>
+              </w:rPr>
+              <w:t>Marcar uma reunião com o cliente</w:t>
+            </w:r>
+          </w:p>
+        </w:tc>
+      </w:tr>
+      <w:tr>
+        <w:tc>
+          <w:tcPr>
+            <w:tcW w:w="2404" w:type="dxa"/>
+            <w:vMerge/>
+          </w:tcPr>
+          <w:p>
+            <w:pPr>
+              <w:rPr>
+                <w:rFonts w:ascii="Arial" w:hAnsi="Arial" w:cs="Arial"/>
+                <w:b/>
+                <w:bCs/>
+              </w:rPr>
+            </w:pPr>
+          </w:p>
+        </w:tc>
+        <w:tc>
+          <w:tcPr>
+            <w:tcW w:w="7377" w:type="dxa"/>
+          </w:tcPr>
+          <w:p>
+            <w:pPr>
+              <w:rPr>
+                <w:rFonts w:ascii="Arial" w:hAnsi="Arial" w:cs="Arial"/>
+              </w:rPr>
+            </w:pPr>
+            <w:r>
+              <w:rPr>
+                <w:rFonts w:ascii="Arial" w:hAnsi="Arial" w:cs="Arial"/>
+              </w:rPr>
+              <w:t> </w:t>
+            </w:r>
+            <w:r>
+              <w:rPr>
+                <w:rFonts w:ascii="Arial" w:hAnsi="Arial" w:cs="Arial"/>
+                <w:b/>
+                <w:bCs/>
+              </w:rPr>
+              <w:t>3.</w:t>
+            </w:r>
+            <w:r>
+              <w:rPr>
+                <w:rFonts w:ascii="Arial" w:hAnsi="Arial" w:cs="Arial"/>
+              </w:rPr>
+              <w:t>Validar os requisitos junto ao cliente.</w:t>
+            </w:r>
+          </w:p>
+        </w:tc>
+      </w:tr>
+      <w:tr>
+        <w:tc>
+          <w:tcPr>
+            <w:tcW w:w="2404" w:type="dxa"/>
+          </w:tcPr>
+          <w:p>
+            <w:r>
+              <w:rPr>
+                <w:rFonts w:ascii="Arial" w:hAnsi="Arial" w:cs="Arial"/>
+                <w:b/>
+                <w:bCs/>
+              </w:rPr>
+              <w:t>Pré-Condições</w:t>
+            </w:r>
+          </w:p>
+        </w:tc>
+        <w:tc>
+          <w:tcPr>
+            <w:tcW w:w="7377" w:type="dxa"/>
+          </w:tcPr>
+          <w:p>
+            <w:r>
+              <w:rPr>
+                <w:rFonts w:ascii="Arial" w:hAnsi="Arial" w:cs="Arial"/>
+              </w:rPr>
+              <w:t xml:space="preserve">Ter realizado o levantamento dos requisitos, avaliação de inconsistência e analise dos </w:t>
+            </w:r>
+            <w:proofErr w:type="gramStart"/>
+            <w:r>
+              <w:rPr>
+                <w:rFonts w:ascii="Arial" w:hAnsi="Arial" w:cs="Arial"/>
+              </w:rPr>
+              <w:t>requisitos  .</w:t>
+            </w:r>
+            <w:proofErr w:type="gramEnd"/>
+          </w:p>
+        </w:tc>
+      </w:tr>
+      <w:tr>
+        <w:tc>
+          <w:tcPr>
+            <w:tcW w:w="2404" w:type="dxa"/>
+          </w:tcPr>
+          <w:p>
+            <w:r>
+              <w:rPr>
+                <w:rFonts w:ascii="Arial" w:hAnsi="Arial" w:cs="Arial"/>
+                <w:b/>
+                <w:bCs/>
+              </w:rPr>
+              <w:t>Entradas</w:t>
+            </w:r>
+          </w:p>
+        </w:tc>
+        <w:tc>
+          <w:tcPr>
+            <w:tcW w:w="7377" w:type="dxa"/>
+          </w:tcPr>
+          <w:p>
+            <w:r>
+              <w:rPr>
+                <w:rFonts w:ascii="Arial" w:hAnsi="Arial" w:cs="Arial"/>
+              </w:rPr>
+              <w:t>Ter um Gerente no processo de gerência de requisitos, formar uma equipe de engenheiros de requisitos, possuir um cliente, uma comunicação entre o gerente e o cliente.</w:t>
+            </w:r>
+          </w:p>
+        </w:tc>
+      </w:tr>
+      <w:tr>
+        <w:tc>
+          <w:tcPr>
+            <w:tcW w:w="2404" w:type="dxa"/>
+          </w:tcPr>
+          <w:p>
+            <w:r>
+              <w:rPr>
+                <w:rFonts w:ascii="Arial" w:hAnsi="Arial" w:cs="Arial"/>
+                <w:b/>
+                <w:bCs/>
+              </w:rPr>
+              <w:t>Critérios de Saída</w:t>
+            </w:r>
+          </w:p>
+        </w:tc>
+        <w:tc>
+          <w:tcPr>
+            <w:tcW w:w="7377" w:type="dxa"/>
+          </w:tcPr>
+          <w:p>
+            <w:r>
+              <w:rPr>
+                <w:rFonts w:ascii="Arial" w:hAnsi="Arial" w:cs="Arial"/>
+              </w:rPr>
+              <w:t>Validação dos requisitos pelo gerente e pelo cliente.</w:t>
+            </w:r>
+          </w:p>
+        </w:tc>
+      </w:tr>
+      <w:tr>
+        <w:tc>
+          <w:tcPr>
+            <w:tcW w:w="2404" w:type="dxa"/>
+          </w:tcPr>
+          <w:p>
+            <w:r>
+              <w:rPr>
+                <w:rFonts w:ascii="Arial" w:hAnsi="Arial" w:cs="Arial"/>
+                <w:b/>
+                <w:bCs/>
+              </w:rPr>
+              <w:t>Produtos</w:t>
+            </w:r>
+          </w:p>
+        </w:tc>
+        <w:tc>
+          <w:tcPr>
+            <w:tcW w:w="7377" w:type="dxa"/>
+          </w:tcPr>
+          <w:p>
+            <w:pPr>
+              <w:rPr>
+                <w:rFonts w:ascii="Arial" w:hAnsi="Arial" w:cs="Arial"/>
+              </w:rPr>
+            </w:pPr>
+            <w:r>
+              <w:rPr>
+                <w:rFonts w:ascii="Arial" w:hAnsi="Arial" w:cs="Arial"/>
+              </w:rPr>
+              <w:t>Não há artefatos de saída.</w:t>
+            </w:r>
+          </w:p>
+        </w:tc>
+      </w:tr>
+      <w:tr>
+        <w:tc>
+          <w:tcPr>
+            <w:tcW w:w="2404" w:type="dxa"/>
+          </w:tcPr>
+          <w:p>
+            <w:r>
+              <w:rPr>
+                <w:rFonts w:ascii="Arial" w:hAnsi="Arial" w:cs="Arial"/>
+                <w:b/>
+                <w:bCs/>
+              </w:rPr>
+              <w:t>Ferramentas</w:t>
+            </w:r>
+          </w:p>
+        </w:tc>
+        <w:tc>
+          <w:tcPr>
+            <w:tcW w:w="7377" w:type="dxa"/>
+          </w:tcPr>
+          <w:p>
+            <w:r>
+              <w:rPr>
+                <w:rFonts w:ascii="Arial" w:hAnsi="Arial" w:cs="Arial"/>
+              </w:rPr>
+              <w:t xml:space="preserve">Software para e edição de texto. </w:t>
+            </w:r>
+          </w:p>
+        </w:tc>
+      </w:tr>
+    </w:tbl>
+    <w:p>
+      <w:r>
+        <w:tab/>
+      </w:r>
+    </w:p>
+    <w:p/>
+    <w:tbl>
+      <w:tblPr>
+        <w:tblStyle w:val="Tabelacomgrade"/>
+        <w:tblW w:w="9781" w:type="dxa"/>
+        <w:tblInd w:w="392" w:type="dxa"/>
+        <w:tblLook w:val="04A0" w:firstRow="1" w:lastRow="0" w:firstColumn="1" w:lastColumn="0" w:noHBand="0" w:noVBand="1"/>
+      </w:tblPr>
+      <w:tblGrid>
+        <w:gridCol w:w="2404"/>
+        <w:gridCol w:w="7377"/>
+      </w:tblGrid>
+      <w:tr>
+        <w:tc>
+          <w:tcPr>
+            <w:tcW w:w="2404" w:type="dxa"/>
+          </w:tcPr>
+          <w:p>
+            <w:r>
+              <w:rPr>
+                <w:rFonts w:ascii="Arial" w:hAnsi="Arial" w:cs="Arial"/>
+                <w:b/>
+                <w:bCs/>
+              </w:rPr>
+              <w:t>Atividade</w:t>
+            </w:r>
+          </w:p>
+        </w:tc>
+        <w:tc>
+          <w:tcPr>
+            <w:tcW w:w="7377" w:type="dxa"/>
+          </w:tcPr>
+          <w:p>
+            <w:r>
+              <w:rPr>
+                <w:rFonts w:ascii="Arial" w:hAnsi="Arial" w:cs="Arial"/>
+              </w:rPr>
+              <w:t>Gerar baseline</w:t>
+            </w:r>
+          </w:p>
+        </w:tc>
+      </w:tr>
+      <w:tr>
+        <w:tc>
+          <w:tcPr>
+            <w:tcW w:w="2404" w:type="dxa"/>
+            <w:vMerge w:val="restart"/>
+          </w:tcPr>
+          <w:p>
+            <w:r>
+              <w:rPr>
+                <w:rFonts w:ascii="Arial" w:hAnsi="Arial" w:cs="Arial"/>
+                <w:b/>
+                <w:bCs/>
+              </w:rPr>
+              <w:t>Responsabilidades</w:t>
+            </w:r>
+          </w:p>
+        </w:tc>
+        <w:tc>
+          <w:tcPr>
+            <w:tcW w:w="7377" w:type="dxa"/>
+          </w:tcPr>
+          <w:p>
+            <w:r>
+              <w:rPr>
+                <w:rFonts w:ascii="Arial" w:hAnsi="Arial" w:cs="Arial"/>
+                <w:b/>
+                <w:bCs/>
+              </w:rPr>
+              <w:t>Realização:</w:t>
+            </w:r>
+            <w:r>
+              <w:rPr>
+                <w:rFonts w:ascii="Arial" w:hAnsi="Arial" w:cs="Arial"/>
+              </w:rPr>
+              <w:t> Gerência</w:t>
+            </w:r>
+          </w:p>
+        </w:tc>
+      </w:tr>
+      <w:tr>
+        <w:tc>
+          <w:tcPr>
+            <w:tcW w:w="2404" w:type="dxa"/>
+            <w:vMerge/>
+          </w:tcPr>
+          <w:p>
+            <w:pPr>
+              <w:rPr>
+                <w:rFonts w:ascii="Arial" w:hAnsi="Arial" w:cs="Arial"/>
+                <w:b/>
+                <w:bCs/>
+              </w:rPr>
+            </w:pPr>
+          </w:p>
+        </w:tc>
+        <w:tc>
+          <w:tcPr>
+            <w:tcW w:w="7377" w:type="dxa"/>
+          </w:tcPr>
+          <w:p>
+            <w:r>
+              <w:rPr>
+                <w:rFonts w:ascii="Arial" w:hAnsi="Arial" w:cs="Arial"/>
+                <w:b/>
+                <w:bCs/>
+              </w:rPr>
+              <w:t>Colaboração:</w:t>
+            </w:r>
+            <w:r>
+              <w:rPr>
+                <w:rFonts w:ascii="Arial" w:hAnsi="Arial" w:cs="Arial"/>
+              </w:rPr>
+              <w:t> Nenhuma.</w:t>
+            </w:r>
+          </w:p>
+        </w:tc>
+      </w:tr>
+      <w:tr>
+        <w:tc>
+          <w:tcPr>
+            <w:tcW w:w="2404" w:type="dxa"/>
+            <w:vMerge w:val="restart"/>
+          </w:tcPr>
+          <w:p>
+            <w:r>
+              <w:rPr>
+                <w:rFonts w:ascii="Arial" w:hAnsi="Arial" w:cs="Arial"/>
+                <w:b/>
+                <w:bCs/>
+              </w:rPr>
+              <w:t>Tarefas</w:t>
+            </w:r>
+          </w:p>
+        </w:tc>
+        <w:tc>
+          <w:tcPr>
+            <w:tcW w:w="7377" w:type="dxa"/>
+          </w:tcPr>
+          <w:p>
+            <w:r>
+              <w:rPr>
+                <w:rFonts w:ascii="Arial" w:hAnsi="Arial" w:cs="Arial"/>
+              </w:rPr>
+              <w:t> </w:t>
+            </w:r>
+            <w:r>
+              <w:rPr>
+                <w:rFonts w:ascii="Arial" w:hAnsi="Arial" w:cs="Arial"/>
+                <w:b/>
+                <w:bCs/>
+              </w:rPr>
+              <w:t>1.</w:t>
+            </w:r>
+            <w:r>
+              <w:rPr>
+                <w:rFonts w:ascii="Arial" w:hAnsi="Arial" w:cs="Arial"/>
+              </w:rPr>
+              <w:t>.</w:t>
+            </w:r>
+          </w:p>
+        </w:tc>
+      </w:tr>
+      <w:tr>
+        <w:tc>
+          <w:tcPr>
+            <w:tcW w:w="2404" w:type="dxa"/>
+            <w:vMerge/>
+          </w:tcPr>
+          <w:p>
+            <w:pPr>
+              <w:rPr>
+                <w:rFonts w:ascii="Arial" w:hAnsi="Arial" w:cs="Arial"/>
+                <w:b/>
+                <w:bCs/>
+              </w:rPr>
+            </w:pPr>
+          </w:p>
+        </w:tc>
+        <w:tc>
+          <w:tcPr>
+            <w:tcW w:w="7377" w:type="dxa"/>
+          </w:tcPr>
+          <w:p>
+            <w:r>
+              <w:rPr>
+                <w:rFonts w:ascii="Arial" w:hAnsi="Arial" w:cs="Arial"/>
+              </w:rPr>
+              <w:t> </w:t>
+            </w:r>
+            <w:r>
+              <w:rPr>
+                <w:rFonts w:ascii="Arial" w:hAnsi="Arial" w:cs="Arial"/>
+                <w:b/>
+                <w:bCs/>
+              </w:rPr>
+              <w:t>2.</w:t>
+            </w:r>
+            <w:bookmarkStart w:id="1" w:name="_GoBack"/>
             <w:bookmarkEnd w:id="1"/>
-            <w:r>
-              <w:rPr>
-                <w:rFonts w:ascii="Arial" w:hAnsi="Arial" w:cs="Arial"/>
-              </w:rPr>
-              <w:t xml:space="preserve">Software para leitura e edição de texto., </w:t>
+          </w:p>
+        </w:tc>
+      </w:tr>
+      <w:tr>
+        <w:tc>
+          <w:tcPr>
+            <w:tcW w:w="2404" w:type="dxa"/>
+            <w:vMerge/>
+          </w:tcPr>
+          <w:p>
+            <w:pPr>
+              <w:rPr>
+                <w:rFonts w:ascii="Arial" w:hAnsi="Arial" w:cs="Arial"/>
+                <w:b/>
+                <w:bCs/>
+              </w:rPr>
+            </w:pPr>
+          </w:p>
+        </w:tc>
+        <w:tc>
+          <w:tcPr>
+            <w:tcW w:w="7377" w:type="dxa"/>
+          </w:tcPr>
+          <w:p>
+            <w:pPr>
+              <w:rPr>
+                <w:rFonts w:ascii="Arial" w:hAnsi="Arial" w:cs="Arial"/>
+              </w:rPr>
+            </w:pPr>
+            <w:r>
+              <w:rPr>
+                <w:rFonts w:ascii="Arial" w:hAnsi="Arial" w:cs="Arial"/>
+              </w:rPr>
+              <w:t> </w:t>
+            </w:r>
+            <w:r>
+              <w:rPr>
+                <w:rFonts w:ascii="Arial" w:hAnsi="Arial" w:cs="Arial"/>
+                <w:b/>
+                <w:bCs/>
+              </w:rPr>
+              <w:t>3.</w:t>
+            </w:r>
+          </w:p>
+        </w:tc>
+      </w:tr>
+      <w:tr>
+        <w:tc>
+          <w:tcPr>
+            <w:tcW w:w="2404" w:type="dxa"/>
+          </w:tcPr>
+          <w:p>
+            <w:r>
+              <w:rPr>
+                <w:rFonts w:ascii="Arial" w:hAnsi="Arial" w:cs="Arial"/>
+                <w:b/>
+                <w:bCs/>
+              </w:rPr>
+              <w:t>Pré-Condições</w:t>
+            </w:r>
+          </w:p>
+        </w:tc>
+        <w:tc>
+          <w:tcPr>
+            <w:tcW w:w="7377" w:type="dxa"/>
+          </w:tcPr>
+          <w:p/>
+        </w:tc>
+      </w:tr>
+      <w:tr>
+        <w:tc>
+          <w:tcPr>
+            <w:tcW w:w="2404" w:type="dxa"/>
+          </w:tcPr>
+          <w:p>
+            <w:r>
+              <w:rPr>
+                <w:rFonts w:ascii="Arial" w:hAnsi="Arial" w:cs="Arial"/>
+                <w:b/>
+                <w:bCs/>
+              </w:rPr>
+              <w:t>Entradas</w:t>
+            </w:r>
+          </w:p>
+        </w:tc>
+        <w:tc>
+          <w:tcPr>
+            <w:tcW w:w="7377" w:type="dxa"/>
+          </w:tcPr>
+          <w:p>
+            <w:r>
+              <w:rPr>
+                <w:rFonts w:ascii="Arial" w:hAnsi="Arial" w:cs="Arial"/>
+              </w:rPr>
+              <w:t>Ter um Gerente no processo de gerência de requisitos, formar uma equipe de engenheiros de requisitos, possuir um cliente, uma comunicação entre o gerente e o cliente.</w:t>
+            </w:r>
+          </w:p>
+        </w:tc>
+      </w:tr>
+      <w:tr>
+        <w:tc>
+          <w:tcPr>
+            <w:tcW w:w="2404" w:type="dxa"/>
+          </w:tcPr>
+          <w:p>
+            <w:r>
+              <w:rPr>
+                <w:rFonts w:ascii="Arial" w:hAnsi="Arial" w:cs="Arial"/>
+                <w:b/>
+                <w:bCs/>
+              </w:rPr>
+              <w:t>Critérios de Saída</w:t>
+            </w:r>
+          </w:p>
+        </w:tc>
+        <w:tc>
+          <w:tcPr>
+            <w:tcW w:w="7377" w:type="dxa"/>
+          </w:tcPr>
+          <w:p>
+            <w:r>
+              <w:rPr>
+                <w:rFonts w:ascii="Arial" w:hAnsi="Arial" w:cs="Arial"/>
+              </w:rPr>
+              <w:t>Validação dos requisitos pelo gerente e pelo cliente.</w:t>
+            </w:r>
+          </w:p>
+        </w:tc>
+      </w:tr>
+      <w:tr>
+        <w:tc>
+          <w:tcPr>
+            <w:tcW w:w="2404" w:type="dxa"/>
+          </w:tcPr>
+          <w:p>
+            <w:r>
+              <w:rPr>
+                <w:rFonts w:ascii="Arial" w:hAnsi="Arial" w:cs="Arial"/>
+                <w:b/>
+                <w:bCs/>
+              </w:rPr>
+              <w:t>Produtos</w:t>
+            </w:r>
+          </w:p>
+        </w:tc>
+        <w:tc>
+          <w:tcPr>
+            <w:tcW w:w="7377" w:type="dxa"/>
+          </w:tcPr>
+          <w:p>
+            <w:pPr>
+              <w:rPr>
+                <w:rFonts w:ascii="Arial" w:hAnsi="Arial" w:cs="Arial"/>
+              </w:rPr>
+            </w:pPr>
+            <w:r>
+              <w:rPr>
+                <w:rFonts w:ascii="Arial" w:hAnsi="Arial" w:cs="Arial"/>
+              </w:rPr>
+              <w:t>Não há artefatos de saída.</w:t>
+            </w:r>
+          </w:p>
+        </w:tc>
+      </w:tr>
+      <w:tr>
+        <w:tc>
+          <w:tcPr>
+            <w:tcW w:w="2404" w:type="dxa"/>
+          </w:tcPr>
+          <w:p>
+            <w:r>
+              <w:rPr>
+                <w:rFonts w:ascii="Arial" w:hAnsi="Arial" w:cs="Arial"/>
+                <w:b/>
+                <w:bCs/>
+              </w:rPr>
+              <w:t>Ferramentas</w:t>
+            </w:r>
+          </w:p>
+        </w:tc>
+        <w:tc>
+          <w:tcPr>
+            <w:tcW w:w="7377" w:type="dxa"/>
+          </w:tcPr>
+          <w:p>
+            <w:r>
+              <w:rPr>
+                <w:rFonts w:ascii="Arial" w:hAnsi="Arial" w:cs="Arial"/>
+              </w:rPr>
+              <w:t xml:space="preserve">Software para e edição de texto. </w:t>
             </w:r>
           </w:p>
         </w:tc>
@@ -5019,7 +7250,7 @@
 </file>
 
 <file path=word/numbering.xml><?xml version="1.0" encoding="utf-8"?>
-<w:numbering xmlns:wpc="http://schemas.microsoft.com/office/word/2010/wordprocessingCanvas" xmlns:cx="http://schemas.microsoft.com/office/drawing/2014/chartex" xmlns:cx1="http://schemas.microsoft.com/office/drawing/2015/9/8/chartex" xmlns:mc="http://schemas.openxmlformats.org/markup-compatibility/2006" xmlns:o="urn:schemas-microsoft-com:office:office" xmlns:r="http://schemas.openxmlformats.org/officeDocument/2006/relationships" xmlns:m="http://schemas.openxmlformats.org/officeDocument/2006/math" xmlns:v="urn:schemas-microsoft-com:vml" xmlns:wp14="http://schemas.microsoft.com/office/word/2010/wordprocessingDrawing" xmlns:wp="http://schemas.openxmlformats.org/drawingml/2006/wordprocessingDrawing" xmlns:w10="urn:schemas-microsoft-com:office:word" xmlns:w="http://schemas.openxmlformats.org/wordprocessingml/2006/main" xmlns:w14="http://schemas.microsoft.com/office/word/2010/wordml" xmlns:w15="http://schemas.microsoft.com/office/word/2012/wordml" xmlns:w16se="http://schemas.microsoft.com/office/word/2015/wordml/symex" xmlns:wpg="http://schemas.microsoft.com/office/word/2010/wordprocessingGroup" xmlns:wpi="http://schemas.microsoft.com/office/word/2010/wordprocessingInk" xmlns:wne="http://schemas.microsoft.com/office/word/2006/wordml" xmlns:wps="http://schemas.microsoft.com/office/word/2010/wordprocessingShape" mc:Ignorable="w14 w15 w16se wp14">
+<w:numbering xmlns:wpc="http://schemas.microsoft.com/office/word/2010/wordprocessingCanvas" xmlns:cx="http://schemas.microsoft.com/office/drawing/2014/chartex" xmlns:cx1="http://schemas.microsoft.com/office/drawing/2015/9/8/chartex" xmlns:cx2="http://schemas.microsoft.com/office/drawing/2015/10/21/chartex" xmlns:cx3="http://schemas.microsoft.com/office/drawing/2016/5/9/chartex" xmlns:cx4="http://schemas.microsoft.com/office/drawing/2016/5/10/chartex" xmlns:cx5="http://schemas.microsoft.com/office/drawing/2016/5/11/chartex" xmlns:cx6="http://schemas.microsoft.com/office/drawing/2016/5/12/chartex" xmlns:cx7="http://schemas.microsoft.com/office/drawing/2016/5/13/chartex" xmlns:cx8="http://schemas.microsoft.com/office/drawing/2016/5/14/chartex" xmlns:mc="http://schemas.openxmlformats.org/markup-compatibility/2006" xmlns:aink="http://schemas.microsoft.com/office/drawing/2016/ink" xmlns:am3d="http://schemas.microsoft.com/office/drawing/2017/model3d" xmlns:o="urn:schemas-microsoft-com:office:office" xmlns:r="http://schemas.openxmlformats.org/officeDocument/2006/relationships" xmlns:m="http://schemas.openxmlformats.org/officeDocument/2006/math" xmlns:v="urn:schemas-microsoft-com:vml" xmlns:wp14="http://schemas.microsoft.com/office/word/2010/wordprocessingDrawing" xmlns:wp="http://schemas.openxmlformats.org/drawingml/2006/wordprocessingDrawing" xmlns:w10="urn:schemas-microsoft-com:office:word" xmlns:w="http://schemas.openxmlformats.org/wordprocessingml/2006/main" xmlns:w14="http://schemas.microsoft.com/office/word/2010/wordml" xmlns:w15="http://schemas.microsoft.com/office/word/2012/wordml" xmlns:w16cid="http://schemas.microsoft.com/office/word/2016/wordml/cid" xmlns:w16se="http://schemas.microsoft.com/office/word/2015/wordml/symex" xmlns:wpg="http://schemas.microsoft.com/office/word/2010/wordprocessingGroup" xmlns:wpi="http://schemas.microsoft.com/office/word/2010/wordprocessingInk" xmlns:wne="http://schemas.microsoft.com/office/word/2006/wordml" xmlns:wps="http://schemas.microsoft.com/office/word/2010/wordprocessingShape" mc:Ignorable="w14 w15 w16se w16cid wp14">
   <w:abstractNum w:abstractNumId="0" w15:restartNumberingAfterBreak="0">
     <w:nsid w:val="0CEA2495"/>
     <w:multiLevelType w:val="multilevel"/>
@@ -6481,7 +8712,7 @@
 </file>
 
 <file path=word/styles.xml><?xml version="1.0" encoding="utf-8"?>
-<w:styles xmlns:mc="http://schemas.openxmlformats.org/markup-compatibility/2006" xmlns:r="http://schemas.openxmlformats.org/officeDocument/2006/relationships" xmlns:w="http://schemas.openxmlformats.org/wordprocessingml/2006/main" xmlns:w14="http://schemas.microsoft.com/office/word/2010/wordml" xmlns:w15="http://schemas.microsoft.com/office/word/2012/wordml" xmlns:w16se="http://schemas.microsoft.com/office/word/2015/wordml/symex" mc:Ignorable="w14 w15 w16se">
+<w:styles xmlns:mc="http://schemas.openxmlformats.org/markup-compatibility/2006" xmlns:r="http://schemas.openxmlformats.org/officeDocument/2006/relationships" xmlns:w="http://schemas.openxmlformats.org/wordprocessingml/2006/main" xmlns:w14="http://schemas.microsoft.com/office/word/2010/wordml" xmlns:w15="http://schemas.microsoft.com/office/word/2012/wordml" xmlns:w16cid="http://schemas.microsoft.com/office/word/2016/wordml/cid" xmlns:w16se="http://schemas.microsoft.com/office/word/2015/wordml/symex" mc:Ignorable="w14 w15 w16se w16cid">
   <w:docDefaults>
     <w:rPrDefault>
       <w:rPr>
@@ -6493,7 +8724,7 @@
     </w:rPrDefault>
     <w:pPrDefault/>
   </w:docDefaults>
-  <w:latentStyles w:defLockedState="0" w:defUIPriority="99" w:defSemiHidden="0" w:defUnhideWhenUsed="0" w:defQFormat="0" w:count="371">
+  <w:latentStyles w:defLockedState="0" w:defUIPriority="99" w:defSemiHidden="0" w:defUnhideWhenUsed="0" w:defQFormat="0" w:count="375">
     <w:lsdException w:name="Normal" w:uiPriority="0" w:qFormat="1"/>
     <w:lsdException w:name="heading 1" w:uiPriority="9" w:qFormat="1"/>
     <w:lsdException w:name="heading 2" w:semiHidden="1" w:uiPriority="9" w:unhideWhenUsed="1" w:qFormat="1"/>
@@ -6865,6 +9096,10 @@
     <w:lsdException w:name="List Table 5 Dark Accent 6" w:uiPriority="50"/>
     <w:lsdException w:name="List Table 6 Colorful Accent 6" w:uiPriority="51"/>
     <w:lsdException w:name="List Table 7 Colorful Accent 6" w:uiPriority="52"/>
+    <w:lsdException w:name="Mention" w:semiHidden="1" w:unhideWhenUsed="1"/>
+    <w:lsdException w:name="Smart Hyperlink" w:semiHidden="1" w:unhideWhenUsed="1"/>
+    <w:lsdException w:name="Hashtag" w:semiHidden="1" w:unhideWhenUsed="1"/>
+    <w:lsdException w:name="Unresolved Mention" w:semiHidden="1" w:unhideWhenUsed="1"/>
   </w:latentStyles>
   <w:style w:type="paragraph" w:default="1" w:styleId="Normal">
     <w:name w:val="Normal"/>
@@ -7103,8 +9338,8 @@
       <w:u w:val="single"/>
     </w:rPr>
   </w:style>
-  <w:style w:type="character" w:customStyle="1" w:styleId="UnresolvedMention">
-    <w:name w:val="Unresolved Mention"/>
+  <w:style w:type="character" w:customStyle="1" w:styleId="MenoPendente1">
+    <w:name w:val="Menção Pendente1"/>
     <w:basedOn w:val="Fontepargpadro"/>
     <w:uiPriority w:val="99"/>
     <w:rsid w:val="00107E07"/>

</xml_diff>

<commit_message>
Arr do nome dos Templates nos modelos.bpm
</commit_message>
<xml_diff>
--- a/Processo/Definição/GRE - Processo.docx
+++ b/Processo/Definição/GRE - Processo.docx
@@ -1,6 +1,6 @@
 
 <file path=word/document.xml><?xml version="1.0" encoding="utf-8"?>
-<w:document xmlns:wpc="http://schemas.microsoft.com/office/word/2010/wordprocessingCanvas" xmlns:cx="http://schemas.microsoft.com/office/drawing/2014/chartex" xmlns:cx1="http://schemas.microsoft.com/office/drawing/2015/9/8/chartex" xmlns:cx2="http://schemas.microsoft.com/office/drawing/2015/10/21/chartex" xmlns:cx3="http://schemas.microsoft.com/office/drawing/2016/5/9/chartex" xmlns:cx4="http://schemas.microsoft.com/office/drawing/2016/5/10/chartex" xmlns:cx5="http://schemas.microsoft.com/office/drawing/2016/5/11/chartex" xmlns:cx6="http://schemas.microsoft.com/office/drawing/2016/5/12/chartex" xmlns:cx7="http://schemas.microsoft.com/office/drawing/2016/5/13/chartex" xmlns:cx8="http://schemas.microsoft.com/office/drawing/2016/5/14/chartex" xmlns:mc="http://schemas.openxmlformats.org/markup-compatibility/2006" xmlns:aink="http://schemas.microsoft.com/office/drawing/2016/ink" xmlns:am3d="http://schemas.microsoft.com/office/drawing/2017/model3d" xmlns:o="urn:schemas-microsoft-com:office:office" xmlns:r="http://schemas.openxmlformats.org/officeDocument/2006/relationships" xmlns:m="http://schemas.openxmlformats.org/officeDocument/2006/math" xmlns:v="urn:schemas-microsoft-com:vml" xmlns:wp14="http://schemas.microsoft.com/office/word/2010/wordprocessingDrawing" xmlns:wp="http://schemas.openxmlformats.org/drawingml/2006/wordprocessingDrawing" xmlns:w10="urn:schemas-microsoft-com:office:word" xmlns:w="http://schemas.openxmlformats.org/wordprocessingml/2006/main" xmlns:w14="http://schemas.microsoft.com/office/word/2010/wordml" xmlns:w15="http://schemas.microsoft.com/office/word/2012/wordml" xmlns:w16cid="http://schemas.microsoft.com/office/word/2016/wordml/cid" xmlns:w16se="http://schemas.microsoft.com/office/word/2015/wordml/symex" xmlns:wpg="http://schemas.microsoft.com/office/word/2010/wordprocessingGroup" xmlns:wpi="http://schemas.microsoft.com/office/word/2010/wordprocessingInk" xmlns:wne="http://schemas.microsoft.com/office/word/2006/wordml" xmlns:wps="http://schemas.microsoft.com/office/word/2010/wordprocessingShape" mc:Ignorable="w14 w15 w16se w16cid wp14">
+<w:document xmlns:wpc="http://schemas.microsoft.com/office/word/2010/wordprocessingCanvas" xmlns:cx="http://schemas.microsoft.com/office/drawing/2014/chartex" xmlns:cx1="http://schemas.microsoft.com/office/drawing/2015/9/8/chartex" xmlns:mc="http://schemas.openxmlformats.org/markup-compatibility/2006" xmlns:o="urn:schemas-microsoft-com:office:office" xmlns:r="http://schemas.openxmlformats.org/officeDocument/2006/relationships" xmlns:m="http://schemas.openxmlformats.org/officeDocument/2006/math" xmlns:v="urn:schemas-microsoft-com:vml" xmlns:wp14="http://schemas.microsoft.com/office/word/2010/wordprocessingDrawing" xmlns:wp="http://schemas.openxmlformats.org/drawingml/2006/wordprocessingDrawing" xmlns:w10="urn:schemas-microsoft-com:office:word" xmlns:w="http://schemas.openxmlformats.org/wordprocessingml/2006/main" xmlns:w14="http://schemas.microsoft.com/office/word/2010/wordml" xmlns:w15="http://schemas.microsoft.com/office/word/2012/wordml" xmlns:w16se="http://schemas.microsoft.com/office/word/2015/wordml/symex" xmlns:wpg="http://schemas.microsoft.com/office/word/2010/wordprocessingGroup" xmlns:wpi="http://schemas.microsoft.com/office/word/2010/wordprocessingInk" xmlns:wne="http://schemas.microsoft.com/office/word/2006/wordml" xmlns:wps="http://schemas.microsoft.com/office/word/2010/wordprocessingShape" mc:Ignorable="w14 w15 w16se wp14">
   <w:body>
     <w:p>
       <w:pPr>
@@ -2323,39 +2323,17 @@
                 <w:sz w:val="22"/>
                 <w:szCs w:val="22"/>
               </w:rPr>
-              <w:t xml:space="preserve">Taxa de requisitos </w:t>
-            </w:r>
-            <w:proofErr w:type="gramStart"/>
-            <w:r>
-              <w:rPr>
-                <w:rStyle w:val="Forte"/>
-                <w:rFonts w:ascii="Arial" w:hAnsi="Arial" w:cs="Arial"/>
-                <w:b w:val="0"/>
-                <w:sz w:val="22"/>
-                <w:szCs w:val="22"/>
-              </w:rPr>
-              <w:t xml:space="preserve">aprovados  </w:t>
-            </w:r>
-            <w:r>
-              <w:rPr>
-                <w:rStyle w:val="Forte"/>
-                <w:rFonts w:ascii="Arial" w:hAnsi="Arial" w:cs="Arial"/>
-                <w:b w:val="0"/>
-                <w:sz w:val="22"/>
-                <w:szCs w:val="22"/>
-              </w:rPr>
-              <w:t>-</w:t>
-            </w:r>
-            <w:proofErr w:type="gramEnd"/>
-            <w:r>
-              <w:rPr>
-                <w:rStyle w:val="Forte"/>
-                <w:rFonts w:ascii="Arial" w:hAnsi="Arial" w:cs="Arial"/>
-                <w:b w:val="0"/>
-                <w:sz w:val="22"/>
-                <w:szCs w:val="22"/>
-              </w:rPr>
-              <w:t xml:space="preserve"> TRA</w:t>
+              <w:t xml:space="preserve">Taxa de requisitos aprovados  </w:t>
+            </w:r>
+            <w:r>
+              <w:rPr>
+                <w:rStyle w:val="Forte"/>
+                <w:rFonts w:ascii="Arial" w:hAnsi="Arial" w:cs="Arial"/>
+                <w:b w:val="0"/>
+                <w:sz w:val="22"/>
+                <w:szCs w:val="22"/>
+              </w:rPr>
+              <w:t>- TRA</w:t>
             </w:r>
           </w:p>
         </w:tc>
@@ -2705,29 +2683,7 @@
                 <w:sz w:val="22"/>
                 <w:szCs w:val="22"/>
               </w:rPr>
-              <w:t>TRA = (NED/</w:t>
-            </w:r>
-            <w:proofErr w:type="gramStart"/>
-            <w:r>
-              <w:rPr>
-                <w:rStyle w:val="Forte"/>
-                <w:rFonts w:ascii="Arial" w:hAnsi="Arial" w:cs="Arial"/>
-                <w:b w:val="0"/>
-                <w:sz w:val="22"/>
-                <w:szCs w:val="22"/>
-              </w:rPr>
-              <w:t>NTR)*</w:t>
-            </w:r>
-            <w:proofErr w:type="gramEnd"/>
-            <w:r>
-              <w:rPr>
-                <w:rStyle w:val="Forte"/>
-                <w:rFonts w:ascii="Arial" w:hAnsi="Arial" w:cs="Arial"/>
-                <w:b w:val="0"/>
-                <w:sz w:val="22"/>
-                <w:szCs w:val="22"/>
-              </w:rPr>
-              <w:t>100</w:t>
+              <w:t>TRA = (NED/NTR)*100</w:t>
             </w:r>
           </w:p>
         </w:tc>
@@ -3857,7 +3813,23 @@
             <w:rFonts w:ascii="Arial" w:hAnsi="Arial" w:cs="Arial"/>
             <w:bCs/>
           </w:rPr>
-          <w:t>Modelo GRE</w:t>
+          <w:t>Modelo G</w:t>
+        </w:r>
+        <w:r>
+          <w:rPr>
+            <w:rStyle w:val="Hyperlink"/>
+            <w:rFonts w:ascii="Arial" w:hAnsi="Arial" w:cs="Arial"/>
+            <w:bCs/>
+          </w:rPr>
+          <w:t>R</w:t>
+        </w:r>
+        <w:r>
+          <w:rPr>
+            <w:rStyle w:val="Hyperlink"/>
+            <w:rFonts w:ascii="Arial" w:hAnsi="Arial" w:cs="Arial"/>
+            <w:bCs/>
+          </w:rPr>
+          <w:t>E</w:t>
         </w:r>
       </w:hyperlink>
       <w:r>
@@ -3878,6 +3850,8 @@
           <w:bCs/>
         </w:rPr>
       </w:pPr>
+      <w:bookmarkStart w:id="0" w:name="_GoBack"/>
+      <w:bookmarkEnd w:id="0"/>
     </w:p>
     <w:p>
       <w:pPr>
@@ -3894,7 +3868,23 @@
             <w:rFonts w:ascii="Arial" w:hAnsi="Arial" w:cs="Arial"/>
             <w:bCs/>
           </w:rPr>
-          <w:t>Modelo GMR</w:t>
+          <w:t>Modelo G</w:t>
+        </w:r>
+        <w:r>
+          <w:rPr>
+            <w:rStyle w:val="Hyperlink"/>
+            <w:rFonts w:ascii="Arial" w:hAnsi="Arial" w:cs="Arial"/>
+            <w:bCs/>
+          </w:rPr>
+          <w:t>M</w:t>
+        </w:r>
+        <w:r>
+          <w:rPr>
+            <w:rStyle w:val="Hyperlink"/>
+            <w:rFonts w:ascii="Arial" w:hAnsi="Arial" w:cs="Arial"/>
+            <w:bCs/>
+          </w:rPr>
+          <w:t>R</w:t>
         </w:r>
       </w:hyperlink>
     </w:p>
@@ -4685,6 +4675,7 @@
                 <w:b/>
                 <w:bCs/>
               </w:rPr>
+              <w:lastRenderedPageBreak/>
               <w:t>Tarefas</w:t>
             </w:r>
           </w:p>
@@ -5011,8 +5002,8 @@
             </w:tcMar>
           </w:tcPr>
           <w:p>
-            <w:bookmarkStart w:id="0" w:name="_GoBack1"/>
-            <w:bookmarkEnd w:id="0"/>
+            <w:bookmarkStart w:id="1" w:name="_GoBack1"/>
+            <w:bookmarkEnd w:id="1"/>
             <w:r>
               <w:rPr>
                 <w:rFonts w:ascii="Arial" w:hAnsi="Arial" w:cs="Arial"/>
@@ -6208,6 +6199,7 @@
                 <w:b/>
                 <w:bCs/>
               </w:rPr>
+              <w:lastRenderedPageBreak/>
               <w:t>Pré-Condições</w:t>
             </w:r>
           </w:p>
@@ -6267,18 +6259,8 @@
                 <w:rFonts w:ascii="Arial" w:hAnsi="Arial" w:cs="Arial"/>
                 <w:b w:val="0"/>
               </w:rPr>
-              <w:t xml:space="preserve">ce de comprometimento da </w:t>
-            </w:r>
-            <w:proofErr w:type="gramStart"/>
-            <w:r>
-              <w:rPr>
-                <w:rStyle w:val="Forte"/>
-                <w:rFonts w:ascii="Arial" w:hAnsi="Arial" w:cs="Arial"/>
-                <w:b w:val="0"/>
-              </w:rPr>
-              <w:t>equipe(</w:t>
-            </w:r>
-            <w:proofErr w:type="gramEnd"/>
+              <w:t>ce de comprometimento da equipe(</w:t>
+            </w:r>
             <w:r>
               <w:rPr>
                 <w:rStyle w:val="Forte"/>
@@ -6515,21 +6497,7 @@
               <w:rPr>
                 <w:rFonts w:ascii="Arial" w:hAnsi="Arial" w:cs="Arial"/>
               </w:rPr>
-              <w:t xml:space="preserve"> Fornecedor de </w:t>
-            </w:r>
-            <w:proofErr w:type="gramStart"/>
-            <w:r>
-              <w:rPr>
-                <w:rFonts w:ascii="Arial" w:hAnsi="Arial" w:cs="Arial"/>
-              </w:rPr>
-              <w:t>requisitos(</w:t>
-            </w:r>
-            <w:proofErr w:type="gramEnd"/>
-            <w:r>
-              <w:rPr>
-                <w:rFonts w:ascii="Arial" w:hAnsi="Arial" w:cs="Arial"/>
-              </w:rPr>
-              <w:t>Cliente).</w:t>
+              <w:t> Fornecedor de requisitos(Cliente).</w:t>
             </w:r>
           </w:p>
         </w:tc>
@@ -6697,16 +6665,8 @@
               <w:rPr>
                 <w:rFonts w:ascii="Arial" w:hAnsi="Arial" w:cs="Arial"/>
               </w:rPr>
-              <w:t xml:space="preserve">Ter realizado o levantamento dos requisitos, avaliação de inconsistência e analise dos </w:t>
-            </w:r>
-            <w:proofErr w:type="gramStart"/>
-            <w:r>
-              <w:rPr>
-                <w:rFonts w:ascii="Arial" w:hAnsi="Arial" w:cs="Arial"/>
-              </w:rPr>
-              <w:t>requisitos  .</w:t>
-            </w:r>
-            <w:proofErr w:type="gramEnd"/>
+              <w:t>Ter realizado o levantamento dos requisitos, avaliação de inconsistência e analise dos requisitos  .</w:t>
+            </w:r>
           </w:p>
         </w:tc>
       </w:tr>
@@ -7040,8 +7000,6 @@
               </w:rPr>
               <w:t>2.</w:t>
             </w:r>
-            <w:bookmarkStart w:id="1" w:name="_GoBack"/>
-            <w:bookmarkEnd w:id="1"/>
           </w:p>
         </w:tc>
       </w:tr>
@@ -7250,7 +7208,7 @@
 </file>
 
 <file path=word/numbering.xml><?xml version="1.0" encoding="utf-8"?>
-<w:numbering xmlns:wpc="http://schemas.microsoft.com/office/word/2010/wordprocessingCanvas" xmlns:cx="http://schemas.microsoft.com/office/drawing/2014/chartex" xmlns:cx1="http://schemas.microsoft.com/office/drawing/2015/9/8/chartex" xmlns:cx2="http://schemas.microsoft.com/office/drawing/2015/10/21/chartex" xmlns:cx3="http://schemas.microsoft.com/office/drawing/2016/5/9/chartex" xmlns:cx4="http://schemas.microsoft.com/office/drawing/2016/5/10/chartex" xmlns:cx5="http://schemas.microsoft.com/office/drawing/2016/5/11/chartex" xmlns:cx6="http://schemas.microsoft.com/office/drawing/2016/5/12/chartex" xmlns:cx7="http://schemas.microsoft.com/office/drawing/2016/5/13/chartex" xmlns:cx8="http://schemas.microsoft.com/office/drawing/2016/5/14/chartex" xmlns:mc="http://schemas.openxmlformats.org/markup-compatibility/2006" xmlns:aink="http://schemas.microsoft.com/office/drawing/2016/ink" xmlns:am3d="http://schemas.microsoft.com/office/drawing/2017/model3d" xmlns:o="urn:schemas-microsoft-com:office:office" xmlns:r="http://schemas.openxmlformats.org/officeDocument/2006/relationships" xmlns:m="http://schemas.openxmlformats.org/officeDocument/2006/math" xmlns:v="urn:schemas-microsoft-com:vml" xmlns:wp14="http://schemas.microsoft.com/office/word/2010/wordprocessingDrawing" xmlns:wp="http://schemas.openxmlformats.org/drawingml/2006/wordprocessingDrawing" xmlns:w10="urn:schemas-microsoft-com:office:word" xmlns:w="http://schemas.openxmlformats.org/wordprocessingml/2006/main" xmlns:w14="http://schemas.microsoft.com/office/word/2010/wordml" xmlns:w15="http://schemas.microsoft.com/office/word/2012/wordml" xmlns:w16cid="http://schemas.microsoft.com/office/word/2016/wordml/cid" xmlns:w16se="http://schemas.microsoft.com/office/word/2015/wordml/symex" xmlns:wpg="http://schemas.microsoft.com/office/word/2010/wordprocessingGroup" xmlns:wpi="http://schemas.microsoft.com/office/word/2010/wordprocessingInk" xmlns:wne="http://schemas.microsoft.com/office/word/2006/wordml" xmlns:wps="http://schemas.microsoft.com/office/word/2010/wordprocessingShape" mc:Ignorable="w14 w15 w16se w16cid wp14">
+<w:numbering xmlns:wpc="http://schemas.microsoft.com/office/word/2010/wordprocessingCanvas" xmlns:cx="http://schemas.microsoft.com/office/drawing/2014/chartex" xmlns:cx1="http://schemas.microsoft.com/office/drawing/2015/9/8/chartex" xmlns:mc="http://schemas.openxmlformats.org/markup-compatibility/2006" xmlns:o="urn:schemas-microsoft-com:office:office" xmlns:r="http://schemas.openxmlformats.org/officeDocument/2006/relationships" xmlns:m="http://schemas.openxmlformats.org/officeDocument/2006/math" xmlns:v="urn:schemas-microsoft-com:vml" xmlns:wp14="http://schemas.microsoft.com/office/word/2010/wordprocessingDrawing" xmlns:wp="http://schemas.openxmlformats.org/drawingml/2006/wordprocessingDrawing" xmlns:w10="urn:schemas-microsoft-com:office:word" xmlns:w="http://schemas.openxmlformats.org/wordprocessingml/2006/main" xmlns:w14="http://schemas.microsoft.com/office/word/2010/wordml" xmlns:w15="http://schemas.microsoft.com/office/word/2012/wordml" xmlns:w16se="http://schemas.microsoft.com/office/word/2015/wordml/symex" xmlns:wpg="http://schemas.microsoft.com/office/word/2010/wordprocessingGroup" xmlns:wpi="http://schemas.microsoft.com/office/word/2010/wordprocessingInk" xmlns:wne="http://schemas.microsoft.com/office/word/2006/wordml" xmlns:wps="http://schemas.microsoft.com/office/word/2010/wordprocessingShape" mc:Ignorable="w14 w15 w16se wp14">
   <w:abstractNum w:abstractNumId="0" w15:restartNumberingAfterBreak="0">
     <w:nsid w:val="0CEA2495"/>
     <w:multiLevelType w:val="multilevel"/>
@@ -8712,7 +8670,7 @@
 </file>
 
 <file path=word/styles.xml><?xml version="1.0" encoding="utf-8"?>
-<w:styles xmlns:mc="http://schemas.openxmlformats.org/markup-compatibility/2006" xmlns:r="http://schemas.openxmlformats.org/officeDocument/2006/relationships" xmlns:w="http://schemas.openxmlformats.org/wordprocessingml/2006/main" xmlns:w14="http://schemas.microsoft.com/office/word/2010/wordml" xmlns:w15="http://schemas.microsoft.com/office/word/2012/wordml" xmlns:w16cid="http://schemas.microsoft.com/office/word/2016/wordml/cid" xmlns:w16se="http://schemas.microsoft.com/office/word/2015/wordml/symex" mc:Ignorable="w14 w15 w16se w16cid">
+<w:styles xmlns:mc="http://schemas.openxmlformats.org/markup-compatibility/2006" xmlns:r="http://schemas.openxmlformats.org/officeDocument/2006/relationships" xmlns:w="http://schemas.openxmlformats.org/wordprocessingml/2006/main" xmlns:w14="http://schemas.microsoft.com/office/word/2010/wordml" xmlns:w15="http://schemas.microsoft.com/office/word/2012/wordml" xmlns:w16se="http://schemas.microsoft.com/office/word/2015/wordml/symex" mc:Ignorable="w14 w15 w16se">
   <w:docDefaults>
     <w:rPrDefault>
       <w:rPr>
@@ -8724,7 +8682,7 @@
     </w:rPrDefault>
     <w:pPrDefault/>
   </w:docDefaults>
-  <w:latentStyles w:defLockedState="0" w:defUIPriority="99" w:defSemiHidden="0" w:defUnhideWhenUsed="0" w:defQFormat="0" w:count="375">
+  <w:latentStyles w:defLockedState="0" w:defUIPriority="99" w:defSemiHidden="0" w:defUnhideWhenUsed="0" w:defQFormat="0" w:count="371">
     <w:lsdException w:name="Normal" w:uiPriority="0" w:qFormat="1"/>
     <w:lsdException w:name="heading 1" w:uiPriority="9" w:qFormat="1"/>
     <w:lsdException w:name="heading 2" w:semiHidden="1" w:uiPriority="9" w:unhideWhenUsed="1" w:qFormat="1"/>
@@ -9096,10 +9054,6 @@
     <w:lsdException w:name="List Table 5 Dark Accent 6" w:uiPriority="50"/>
     <w:lsdException w:name="List Table 6 Colorful Accent 6" w:uiPriority="51"/>
     <w:lsdException w:name="List Table 7 Colorful Accent 6" w:uiPriority="52"/>
-    <w:lsdException w:name="Mention" w:semiHidden="1" w:unhideWhenUsed="1"/>
-    <w:lsdException w:name="Smart Hyperlink" w:semiHidden="1" w:unhideWhenUsed="1"/>
-    <w:lsdException w:name="Hashtag" w:semiHidden="1" w:unhideWhenUsed="1"/>
-    <w:lsdException w:name="Unresolved Mention" w:semiHidden="1" w:unhideWhenUsed="1"/>
   </w:latentStyles>
   <w:style w:type="paragraph" w:default="1" w:styleId="Normal">
     <w:name w:val="Normal"/>

</xml_diff>